<commit_message>
docx template draft, API name/version/status plugin to template
</commit_message>
<xml_diff>
--- a/opentbs/demo_ms_word.docx
+++ b/opentbs/demo_ms_word.docx
@@ -1,133 +1,913 @@
 
 <file path=word/document.xml><?xml version="1.0" encoding="utf-8"?>
-<w:document xmlns:wpc="http://schemas.microsoft.com/office/word/2010/wordprocessingCanvas" xmlns:mc="http://schemas.openxmlformats.org/markup-compatibility/2006" xmlns:o="urn:schemas-microsoft-com:office:office" xmlns:r="http://schemas.openxmlformats.org/officeDocument/2006/relationships" xmlns:m="http://schemas.openxmlformats.org/officeDocument/2006/math" xmlns:v="urn:schemas-microsoft-com:vml" xmlns:wp14="http://schemas.microsoft.com/office/word/2010/wordprocessingDrawing" xmlns:wp="http://schemas.openxmlformats.org/drawingml/2006/wordprocessingDrawing" xmlns:w10="urn:schemas-microsoft-com:office:word" xmlns:w="http://schemas.openxmlformats.org/wordprocessingml/2006/main" xmlns:w14="http://schemas.microsoft.com/office/word/2010/wordml" xmlns:wpg="http://schemas.microsoft.com/office/word/2010/wordprocessingGroup" xmlns:wpi="http://schemas.microsoft.com/office/word/2010/wordprocessingInk" xmlns:wne="http://schemas.microsoft.com/office/word/2006/wordml" xmlns:wps="http://schemas.microsoft.com/office/word/2010/wordprocessingShape" mc:Ignorable="w14 wp14">
+<w:document xmlns:wpc="http://schemas.microsoft.com/office/word/2010/wordprocessingCanvas" xmlns:mc="http://schemas.openxmlformats.org/markup-compatibility/2006" xmlns:o="urn:schemas-microsoft-com:office:office" xmlns:r="http://schemas.openxmlformats.org/officeDocument/2006/relationships" xmlns:m="http://schemas.openxmlformats.org/officeDocument/2006/math" xmlns:v="urn:schemas-microsoft-com:vml" xmlns:wp14="http://schemas.microsoft.com/office/word/2010/wordprocessingDrawing" xmlns:wp="http://schemas.openxmlformats.org/drawingml/2006/wordprocessingDrawing" xmlns:w10="urn:schemas-microsoft-com:office:word" xmlns:w="http://schemas.openxmlformats.org/wordprocessingml/2006/main" xmlns:w14="http://schemas.microsoft.com/office/word/2010/wordml" xmlns:wpg="http://schemas.microsoft.com/office/word/2010/wordprocessingGroup" xmlns:wpi="http://schemas.microsoft.com/office/word/2010/wordprocessingInk" xmlns:wne="http://schemas.microsoft.com/office/word/2006/wordml" xmlns:wps="http://schemas.microsoft.com/office/word/2010/wordprocessingShape" xmlns:a="http://schemas.openxmlformats.org/drawingml/2006/main" xmlns:c="http://schemas.openxmlformats.org/drawingml/2006/chart" xmlns:pic="http://schemas.openxmlformats.org/drawingml/2006/picture" xmlns:a14="http://schemas.microsoft.com/office/drawing/2010/main" mc:Ignorable="w14 wp14">
   <w:body>
-    <w:p>
+    <w:p w14:noSpellErr="1">
       <w:pPr>
         <w:pStyle w:val="Titre"/>
-        <w:rPr>
-          <w:lang w:val="en-US"/>
-        </w:rPr>
-      </w:pPr>
-      <w:r>
-        <w:rPr>
-          <w:lang w:val="en-US"/>
-        </w:rPr>
-        <w:t>OpenTBS demo</w:t>
-      </w:r>
-    </w:p>
-    <w:p>
-      <w:pPr>
+        <w:jc w:val="center"/>
+        <w:rPr>
+          <w:lang w:val="en-US"/>
+        </w:rPr>
+      </w:pPr>
+      <w:r>
+        <w:rPr>
+          <w:sz w:val="52"/>
+          <w:szCs w:val="52"/>
+          <w:lang w:val="en-US"/>
+        </w:rPr>
+        <w:t>AT&amp;T Service Specification</w:t>
+      </w:r>
+    </w:p>
+    <w:p>
+      <w:pPr>
+        <w:pStyle w:val="Normal"/>
+        <w:jc w:val="center"/>
+      </w:pPr>
+      <w:r>
+        <w:rPr>
+          <w:sz w:val="36"/>
+          <w:szCs w:val="36"/>
+          <w:lang w:val="en-US"/>
+        </w:rPr>
+        <w:t xml:space="preserve">Service: </w:t>
+      </w:r>
+      <w:r>
+        <w:rPr>
+          <w:sz w:val="36"/>
+          <w:szCs w:val="36"/>
+        </w:rPr>
+        <w:t>[onshow.</w:t>
+      </w:r>
+      <w:r>
+        <w:rPr>
+          <w:sz w:val="36"/>
+          <w:szCs w:val="36"/>
+        </w:rPr>
+        <w:t>api</w:t>
+      </w:r>
+      <w:r>
+        <w:rPr>
+          <w:sz w:val="36"/>
+          <w:szCs w:val="36"/>
+        </w:rPr>
+        <w:t>name]</w:t>
+      </w:r>
+    </w:p>
+    <w:p w14:noSpellErr="1">
+      <w:pPr>
+        <w:pStyle w:val="Normal"/>
+        <w:jc w:val="center"/>
+      </w:pPr>
+      <w:r>
+        <w:rPr>
+          <w:lang w:val="en-US"/>
+        </w:rPr>
+        <w:t>REST Oper</w:t>
+      </w:r>
+      <w:r>
+        <w:rPr>
+          <w:lang w:val="en-US"/>
+        </w:rPr>
+        <w:t>a</w:t>
+      </w:r>
+      <w:r>
+        <w:rPr>
+          <w:lang w:val="en-US"/>
+        </w:rPr>
+        <w:t>tion</w:t>
+      </w:r>
+      <w:r>
+        <w:rPr>
+          <w:lang w:val="en-US"/>
+        </w:rPr>
+        <w:t xml:space="preserve"> Summary</w:t>
+      </w:r>
+    </w:p>
+    <w:p w14:noSpellErr="1">
+      <w:pPr>
+        <w:pStyle w:val="Normal"/>
+        <w:jc w:val="right"/>
+      </w:pPr>
+      <w:r>
+        <w:rPr>
+          <w:sz w:val="16"/>
+          <w:szCs w:val="16"/>
+          <w:lang w:val="en-US"/>
+        </w:rPr>
+        <w:t xml:space="preserve">The current document has been generated at </w:t>
+      </w:r>
+      <w:r>
         <w:rPr>
           <w:noProof/>
-          <w:lang w:val="en-US"/>
-        </w:rPr>
-      </w:pPr>
-      <w:r>
-        <w:rPr>
-          <w:lang w:val="en-US"/>
-        </w:rPr>
-        <w:t xml:space="preserve">Hello </w:t>
-      </w:r>
-      <w:r>
-        <w:rPr>
-          <w:b/>
+          <w:sz w:val="16"/>
+          <w:szCs w:val="16"/>
+          <w:lang w:val="en-US"/>
+        </w:rPr>
+        <w:t>[onshow..now;frm=</w:t>
+      </w:r>
+      <w:r>
+        <w:rPr>
           <w:noProof/>
-          <w:lang w:val="en-US"/>
-        </w:rPr>
-        <w:t>[onshow.yourname]</w:t>
+          <w:sz w:val="16"/>
+          <w:szCs w:val="16"/>
+          <w:lang w:val="en-US"/>
+        </w:rPr>
+        <w:t>'</w:t>
       </w:r>
       <w:r>
         <w:rPr>
           <w:noProof/>
-          <w:lang w:val="en-US"/>
-        </w:rPr>
-        <w:t>,</w:t>
-      </w:r>
-    </w:p>
-    <w:p>
-      <w:pPr>
-        <w:ind w:left="284"/>
-        <w:rPr>
-          <w:lang w:val="en-US"/>
-        </w:rPr>
-      </w:pPr>
-      <w:r>
-        <w:rPr>
-          <w:lang w:val="en-US"/>
-        </w:rPr>
-        <w:t>This is a demo of the OpenTBS plugin.</w:t>
-      </w:r>
-      <w:r>
-        <w:rPr>
-          <w:lang w:val="en-US"/>
-        </w:rPr>
+          <w:sz w:val="16"/>
+          <w:szCs w:val="16"/>
+          <w:lang w:val="en-US"/>
+        </w:rPr>
+        <w:t>yyyy-mm-dd hh:nn:ss</w:t>
+      </w:r>
+      <w:r>
+        <w:rPr>
+          <w:noProof/>
+          <w:sz w:val="16"/>
+          <w:szCs w:val="16"/>
+          <w:lang w:val="en-US"/>
+        </w:rPr>
+        <w:t>'</w:t>
+      </w:r>
+      <w:r>
+        <w:rPr>
+          <w:noProof/>
+          <w:sz w:val="16"/>
+          <w:szCs w:val="16"/>
+          <w:lang w:val="en-US"/>
+        </w:rPr>
+        <w:t>]</w:t>
+      </w:r>
+      <w:r>
         <w:br/>
-        <w:t xml:space="preserve">The current document has been generated at </w:t>
+      </w:r>
+      <w:r>
+        <w:rPr>
+          <w:sz w:val="16"/>
+          <w:szCs w:val="16"/>
+          <w:lang w:val="en-US"/>
+        </w:rPr>
+        <w:t xml:space="preserve">PHP version: </w:t>
       </w:r>
       <w:r>
         <w:rPr>
           <w:noProof/>
-          <w:lang w:val="en-US"/>
-        </w:rPr>
-        <w:t>[onshow..now;frm=</w:t>
+          <w:sz w:val="16"/>
+          <w:szCs w:val="16"/>
+          <w:lang w:val="en-US"/>
+        </w:rPr>
+        <w:t>[onshow..cst.PHP_VERSION]</w:t>
+      </w:r>
+      <w:r>
+        <w:br/>
+      </w:r>
+      <w:r>
+        <w:rPr>
+          <w:sz w:val="16"/>
+          <w:szCs w:val="16"/>
+          <w:lang w:val="en-US"/>
+        </w:rPr>
+        <w:t xml:space="preserve">TBS version: </w:t>
       </w:r>
       <w:r>
         <w:rPr>
           <w:noProof/>
-          <w:lang w:val="en-US"/>
-        </w:rPr>
-        <w:t>'</w:t>
-      </w:r>
+          <w:sz w:val="16"/>
+          <w:szCs w:val="16"/>
+          <w:lang w:val="en-US"/>
+        </w:rPr>
+        <w:t>[onshow..version]</w:t>
+      </w:r>
+    </w:p>
+    <w:p w14:noSpellErr="1">
+      <w:pPr>
+        <w:pStyle w:val="Titre2"/>
+        <w:numPr>
+          <w:ilvl w:val="0"/>
+          <w:numId w:val="15"/>
+        </w:numPr>
+      </w:pPr>
       <w:r>
         <w:rPr>
           <w:noProof/>
           <w:lang w:val="en-US"/>
         </w:rPr>
-        <w:t>yyyy-mm-dd hh:nn:ss</w:t>
-      </w:r>
+        <w:t>RESTful Web Service Definition</w:t>
+      </w:r>
+    </w:p>
+    <w:p>
+      <w:pPr>
+        <w:pStyle w:val="Normal"/>
+        <w:numPr>
+          <w:ilvl w:val="1"/>
+          <w:numId w:val="15"/>
+        </w:numPr>
+      </w:pPr>
+      <w:r>
+        <w:rPr/>
+        <w:t>API Version Status</w:t>
+      </w:r>
+    </w:p>
+    <w:tbl>
+      <w:tblPr>
+        <w:tblStyle w:val="Grilledutableau"/>
+        <w:tblW w:w="0" w:type="auto"/>
+        <w:tblInd w:w="0" w:type="dxa"/>
+      </w:tblPr>
+      <w:tblGrid>
+        <w:gridCol w:w="3023"/>
+        <w:gridCol w:w="3023"/>
+        <w:gridCol w:w="3023"/>
+      </w:tblGrid>
+      <w:tr>
+        <w:tc>
+          <w:tcPr>
+            <w:tcW w:w="3023" w:type="dxa"/>
+          </w:tcPr>
+          <w:p>
+            <w:pPr>
+              <w:pStyle w:val="Normal"/>
+            </w:pPr>
+            <w:r>
+              <w:rPr/>
+              <w:t>API name</w:t>
+            </w:r>
+          </w:p>
+        </w:tc>
+        <w:tc>
+          <w:tcPr>
+            <w:tcW w:w="3023" w:type="dxa"/>
+          </w:tcPr>
+          <w:p w14:noSpellErr="1">
+            <w:r>
+              <w:rPr/>
+              <w:t>Version</w:t>
+            </w:r>
+          </w:p>
+        </w:tc>
+        <w:tc>
+          <w:tcPr>
+            <w:tcW w:w="3023" w:type="dxa"/>
+          </w:tcPr>
+          <w:p>
+            <w:pPr>
+              <w:pStyle w:val="Normal"/>
+            </w:pPr>
+            <w:r>
+              <w:rPr/>
+              <w:t>Status</w:t>
+            </w:r>
+          </w:p>
+        </w:tc>
+      </w:tr>
+      <w:tr>
+        <w:tc>
+          <w:tcPr>
+            <w:tcW w:w="3023" w:type="dxa"/>
+          </w:tcPr>
+          <w:p>
+            <w:pPr>
+              <w:pStyle w:val="Paragraphedeliste"/>
+            </w:pPr>
+            <w:r>
+              <w:rPr>
+                <w:sz w:val="24"/>
+                <w:szCs w:val="24"/>
+                <w:lang w:val="en-US"/>
+              </w:rPr>
+              <w:t xml:space="preserve"> </w:t>
+            </w:r>
+            <w:r>
+              <w:rPr>
+                <w:sz w:val="24"/>
+                <w:szCs w:val="24"/>
+              </w:rPr>
+              <w:t>[onshow.</w:t>
+            </w:r>
+            <w:r>
+              <w:rPr>
+                <w:sz w:val="24"/>
+                <w:szCs w:val="24"/>
+              </w:rPr>
+              <w:t>api</w:t>
+            </w:r>
+            <w:r>
+              <w:rPr>
+                <w:sz w:val="24"/>
+                <w:szCs w:val="24"/>
+              </w:rPr>
+              <w:t>name]</w:t>
+            </w:r>
+          </w:p>
+        </w:tc>
+        <w:tc>
+          <w:tcPr>
+            <w:tcW w:w="3023" w:type="dxa"/>
+          </w:tcPr>
+          <w:p>
+            <w:pPr>
+              <w:pStyle w:val="Paragraphedeliste"/>
+            </w:pPr>
+            <w:r>
+              <w:rPr>
+                <w:sz w:val="24"/>
+                <w:szCs w:val="24"/>
+                <w:lang w:val="en-US"/>
+              </w:rPr>
+              <w:t xml:space="preserve"> </w:t>
+            </w:r>
+            <w:r>
+              <w:rPr>
+                <w:sz w:val="24"/>
+                <w:szCs w:val="24"/>
+              </w:rPr>
+              <w:t>[onshow.version</w:t>
+            </w:r>
+            <w:r>
+              <w:rPr>
+                <w:sz w:val="24"/>
+                <w:szCs w:val="24"/>
+              </w:rPr>
+              <w:t>]</w:t>
+            </w:r>
+          </w:p>
+        </w:tc>
+        <w:tc>
+          <w:tcPr>
+            <w:tcW w:w="3023" w:type="dxa"/>
+          </w:tcPr>
+          <w:p>
+            <w:pPr>
+              <w:pStyle w:val="Paragraphedeliste"/>
+            </w:pPr>
+            <w:r>
+              <w:rPr>
+                <w:sz w:val="24"/>
+                <w:szCs w:val="24"/>
+                <w:lang w:val="en-US"/>
+              </w:rPr>
+              <w:t xml:space="preserve"> </w:t>
+            </w:r>
+            <w:r>
+              <w:rPr>
+                <w:sz w:val="24"/>
+                <w:szCs w:val="24"/>
+              </w:rPr>
+              <w:t>[onshow.status</w:t>
+            </w:r>
+            <w:r>
+              <w:rPr>
+                <w:sz w:val="24"/>
+                <w:szCs w:val="24"/>
+              </w:rPr>
+              <w:t>]</w:t>
+            </w:r>
+          </w:p>
+        </w:tc>
+      </w:tr>
+    </w:tbl>
+    <w:p w14:noSpellErr="1">
+      <w:pPr>
+        <w:pStyle w:val="Normal"/>
+        <w:numPr>
+          <w:ilvl w:val="1"/>
+          <w:numId w:val="15"/>
+        </w:numPr>
+      </w:pPr>
       <w:r>
         <w:rPr>
           <w:noProof/>
           <w:lang w:val="en-US"/>
         </w:rPr>
-        <w:t>'</w:t>
-      </w:r>
+        <w:t>REST Operation Summary</w:t>
+      </w:r>
+    </w:p>
+    <w:tbl>
+      <w:tblPr>
+        <w:tblStyle w:val="Grilledutableau"/>
+        <w:tblW w:w="0" w:type="auto"/>
+        <w:tblInd w:w="0" w:type="dxa"/>
+      </w:tblPr>
+      <w:tblGrid>
+        <w:gridCol w:w="2268"/>
+        <w:gridCol w:w="2268"/>
+        <w:gridCol w:w="2268"/>
+        <w:gridCol w:w="2268"/>
+      </w:tblGrid>
+      <w:tr>
+        <w:tc>
+          <w:tcPr>
+            <w:tcW w:w="2268" w:type="dxa"/>
+          </w:tcPr>
+          <w:p w14:noSpellErr="1">
+            <w:pPr>
+              <w:pStyle w:val="Normal"/>
+            </w:pPr>
+            <w:r>
+              <w:rPr>
+                <w:noProof/>
+                <w:lang w:val="en-US"/>
+              </w:rPr>
+              <w:t>Operation Name</w:t>
+            </w:r>
+          </w:p>
+        </w:tc>
+        <w:tc>
+          <w:tcPr>
+            <w:tcW w:w="2268" w:type="dxa"/>
+          </w:tcPr>
+          <w:p w14:noSpellErr="1">
+            <w:pPr>
+              <w:pStyle w:val="Normal"/>
+            </w:pPr>
+            <w:r>
+              <w:rPr>
+                <w:noProof/>
+                <w:lang w:val="en-US"/>
+              </w:rPr>
+              <w:t xml:space="preserve">Resource URL </w:t>
+            </w:r>
+          </w:p>
+        </w:tc>
+        <w:tc>
+          <w:tcPr>
+            <w:tcW w:w="2268" w:type="dxa"/>
+          </w:tcPr>
+          <w:p w14:noSpellErr="1">
+            <w:pPr>
+              <w:pStyle w:val="Normal"/>
+            </w:pPr>
+            <w:r>
+              <w:rPr>
+                <w:noProof/>
+                <w:lang w:val="en-US"/>
+              </w:rPr>
+              <w:t>HTTP Verb</w:t>
+            </w:r>
+          </w:p>
+        </w:tc>
+        <w:tc>
+          <w:tcPr>
+            <w:tcW w:w="2268" w:type="dxa"/>
+          </w:tcPr>
+          <w:p w14:noSpellErr="1">
+            <w:pPr>
+              <w:pStyle w:val="Normal"/>
+            </w:pPr>
+            <w:r>
+              <w:rPr>
+                <w:noProof/>
+                <w:lang w:val="en-US"/>
+              </w:rPr>
+              <w:t>Operation Type</w:t>
+            </w:r>
+          </w:p>
+        </w:tc>
+      </w:tr>
+      <w:tr>
+        <w:tc>
+          <w:tcPr>
+            <w:tcW w:w="2268" w:type="dxa"/>
+          </w:tcPr>
+          <w:p>
+            <w:r>
+              <w:rPr>
+                <w:rFonts w:ascii="Calibri" w:hAnsi="Calibri" w:eastAsia="Calibri" w:cs="Calibri"/>
+                <w:sz w:val="22"/>
+                <w:szCs w:val="22"/>
+              </w:rPr>
+              <w:t xml:space="preserve">[a.api_name] </w:t>
+            </w:r>
+          </w:p>
+        </w:tc>
+        <w:tc>
+          <w:tcPr>
+            <w:tcW w:w="2268" w:type="dxa"/>
+          </w:tcPr>
+          <w:p w14:noSpellErr="1">
+            <w:r>
+              <w:rPr>
+                <w:rFonts w:ascii="Calibri" w:hAnsi="Calibri" w:eastAsia="Calibri" w:cs="Calibri"/>
+                <w:sz w:val="22"/>
+                <w:szCs w:val="22"/>
+              </w:rPr>
+              <w:t>[a.url</w:t>
+            </w:r>
+            <w:r>
+              <w:rPr>
+                <w:rFonts w:ascii="Calibri" w:hAnsi="Calibri" w:eastAsia="Calibri" w:cs="Calibri"/>
+                <w:sz w:val="22"/>
+                <w:szCs w:val="22"/>
+              </w:rPr>
+              <w:t>]</w:t>
+            </w:r>
+          </w:p>
+        </w:tc>
+        <w:tc>
+          <w:tcPr>
+            <w:tcW w:w="2268" w:type="dxa"/>
+          </w:tcPr>
+          <w:p>
+            <w:r>
+              <w:rPr>
+                <w:rFonts w:ascii="Calibri" w:hAnsi="Calibri" w:eastAsia="Calibri" w:cs="Calibri"/>
+                <w:sz w:val="22"/>
+                <w:szCs w:val="22"/>
+              </w:rPr>
+              <w:t>[a.verb]</w:t>
+            </w:r>
+          </w:p>
+        </w:tc>
+        <w:tc>
+          <w:tcPr>
+            <w:tcW w:w="2268" w:type="dxa"/>
+          </w:tcPr>
+          <w:p>
+            <w:r>
+              <w:rPr>
+                <w:rFonts w:ascii="Calibri" w:hAnsi="Calibri" w:eastAsia="Calibri" w:cs="Calibri"/>
+                <w:sz w:val="22"/>
+                <w:szCs w:val="22"/>
+              </w:rPr>
+              <w:t>[a.type]</w:t>
+            </w:r>
+          </w:p>
+        </w:tc>
+      </w:tr>
+    </w:tbl>
+    <w:p>
+      <w:pPr>
+        <w:pStyle w:val="Normal"/>
+      </w:pPr>
+    </w:p>
+    <w:p>
+      <w:pPr>
+        <w:pStyle w:val="Paragraphedeliste"/>
+        <w:numPr>
+          <w:ilvl w:val="1"/>
+          <w:numId w:val="15"/>
+        </w:numPr>
+      </w:pPr>
       <w:r>
         <w:rPr>
           <w:noProof/>
           <w:lang w:val="en-US"/>
         </w:rPr>
-        <w:t>]</w:t>
-      </w:r>
-      <w:r>
-        <w:rPr>
-          <w:lang w:val="en-US"/>
-        </w:rPr>
-        <w:br/>
-        <w:t xml:space="preserve">PHP version: </w:t>
+        <w:t>Operation:</w:t>
       </w:r>
       <w:r>
         <w:rPr>
           <w:noProof/>
-          <w:lang w:val="en-US"/>
-        </w:rPr>
-        <w:t>[onshow..cst.PHP_VERSION]</w:t>
-      </w:r>
-      <w:r>
-        <w:rPr>
-          <w:lang w:val="en-US"/>
-        </w:rPr>
-        <w:br/>
-        <w:t xml:space="preserve">TBS version: </w:t>
-      </w:r>
-      <w:r>
-        <w:rPr>
-          <w:noProof/>
-          <w:lang w:val="en-US"/>
-        </w:rPr>
-        <w:t>[onshow..version]</w:t>
-      </w:r>
+          <w:sz w:val="24"/>
+          <w:szCs w:val="24"/>
+          <w:lang w:val="en-US"/>
+        </w:rPr>
+        <w:t xml:space="preserve"> </w:t>
+      </w:r>
+      <w:r>
+        <w:rPr>
+          <w:sz w:val="24"/>
+          <w:szCs w:val="24"/>
+          <w:lang w:val="en-US"/>
+        </w:rPr>
+        <w:t xml:space="preserve"> </w:t>
+      </w:r>
+      <w:r>
+        <w:rPr>
+          <w:sz w:val="24"/>
+          <w:szCs w:val="24"/>
+        </w:rPr>
+        <w:t>[onshow.</w:t>
+      </w:r>
+      <w:r>
+        <w:rPr>
+          <w:sz w:val="24"/>
+          <w:szCs w:val="24"/>
+        </w:rPr>
+        <w:t>api</w:t>
+      </w:r>
+      <w:r>
+        <w:rPr>
+          <w:sz w:val="24"/>
+          <w:szCs w:val="24"/>
+        </w:rPr>
+        <w:t>name]</w:t>
+      </w:r>
+    </w:p>
+    <w:p>
+      <w:pPr>
+        <w:pStyle w:val="Paragraphedeliste"/>
+        <w:numPr>
+          <w:ilvl w:val="2"/>
+          <w:numId w:val="15"/>
+        </w:numPr>
+      </w:pPr>
+      <w:r>
+        <w:rPr>
+          <w:rFonts w:ascii="Calibri" w:hAnsi="Calibri" w:eastAsia="Calibri" w:cs="Calibri"/>
+          <w:sz w:val="22"/>
+          <w:szCs w:val="22"/>
+        </w:rPr>
+        <w:t>Functional Behavior</w:t>
+      </w:r>
+    </w:p>
+    <w:p>
+      <w:pPr>
+        <w:pStyle w:val="Paragraphedeliste"/>
+        <w:numPr>
+          <w:ilvl w:val="2"/>
+          <w:numId w:val="15"/>
+        </w:numPr>
+      </w:pPr>
+      <w:r>
+        <w:rPr>
+          <w:rFonts w:ascii="Calibri" w:hAnsi="Calibri" w:eastAsia="Calibri" w:cs="Calibri"/>
+          <w:sz w:val="22"/>
+          <w:szCs w:val="22"/>
+        </w:rPr>
+        <w:t>Call flow</w:t>
+      </w:r>
+    </w:p>
+    <w:p>
+      <w:pPr>
+        <w:pStyle w:val="Paragraphedeliste"/>
+        <w:numPr>
+          <w:ilvl w:val="2"/>
+          <w:numId w:val="15"/>
+        </w:numPr>
+      </w:pPr>
+      <w:r>
+        <w:rPr>
+          <w:rFonts w:ascii="Calibri" w:hAnsi="Calibri" w:eastAsia="Calibri" w:cs="Calibri"/>
+          <w:sz w:val="22"/>
+          <w:szCs w:val="22"/>
+        </w:rPr>
+        <w:t>Authentication and Authorization</w:t>
+      </w:r>
+    </w:p>
+    <w:p>
+      <w:pPr>
+        <w:pStyle w:val="Paragraphedeliste"/>
+        <w:numPr>
+          <w:ilvl w:val="2"/>
+          <w:numId w:val="15"/>
+        </w:numPr>
+      </w:pPr>
+      <w:r>
+        <w:rPr>
+          <w:rFonts w:ascii="Calibri" w:hAnsi="Calibri" w:eastAsia="Calibri" w:cs="Calibri"/>
+          <w:sz w:val="22"/>
+          <w:szCs w:val="22"/>
+        </w:rPr>
+        <w:t>Representation Formats</w:t>
+      </w:r>
+    </w:p>
+    <w:p>
+      <w:pPr>
+        <w:pStyle w:val="Paragraphedeliste"/>
+        <w:numPr>
+          <w:ilvl w:val="2"/>
+          <w:numId w:val="15"/>
+        </w:numPr>
+      </w:pPr>
+      <w:r>
+        <w:rPr>
+          <w:rFonts w:ascii="Calibri" w:hAnsi="Calibri" w:eastAsia="Calibri" w:cs="Calibri"/>
+          <w:sz w:val="22"/>
+          <w:szCs w:val="22"/>
+        </w:rPr>
+        <w:t xml:space="preserve">Input </w:t>
+      </w:r>
+      <w:r>
+        <w:rPr/>
+        <w:t>Parameters</w:t>
+      </w:r>
+    </w:p>
+    <w:p>
+      <w:pPr>
+        <w:pStyle w:val="Paragraphedeliste"/>
+        <w:numPr>
+          <w:ilvl w:val="3"/>
+          <w:numId w:val="15"/>
+        </w:numPr>
+      </w:pPr>
+      <w:r>
+        <w:rPr>
+          <w:rFonts w:ascii="Calibri" w:hAnsi="Calibri" w:eastAsia="Calibri" w:cs="Calibri"/>
+          <w:sz w:val="22"/>
+          <w:szCs w:val="22"/>
+        </w:rPr>
+        <w:t>Structure of pricacyRequest Object</w:t>
+      </w:r>
+    </w:p>
+    <w:p>
+      <w:pPr>
+        <w:pStyle w:val="Paragraphedeliste"/>
+        <w:numPr>
+          <w:ilvl w:val="3"/>
+          <w:numId w:val="15"/>
+        </w:numPr>
+      </w:pPr>
+      <w:r>
+        <w:rPr>
+          <w:rFonts w:ascii="Calibri" w:hAnsi="Calibri" w:eastAsia="Calibri" w:cs="Calibri"/>
+          <w:sz w:val="22"/>
+          <w:szCs w:val="22"/>
+        </w:rPr>
+        <w:t>Request-</w:t>
+      </w:r>
+      <w:r>
+        <w:rPr>
+          <w:rFonts w:ascii="Calibri" w:hAnsi="Calibri" w:eastAsia="Calibri" w:cs="Calibri"/>
+          <w:sz w:val="22"/>
+          <w:szCs w:val="22"/>
+        </w:rPr>
+        <w:t xml:space="preserve"> </w:t>
+      </w:r>
+      <w:r>
+        <w:rPr>
+          <w:rFonts w:ascii="Calibri" w:hAnsi="Calibri" w:eastAsia="Calibri" w:cs="Calibri"/>
+          <w:sz w:val="22"/>
+          <w:szCs w:val="22"/>
+        </w:rPr>
+        <w:t xml:space="preserve"> Example</w:t>
+      </w:r>
+    </w:p>
+    <w:p>
+      <w:pPr>
+        <w:pStyle w:val="Paragraphedeliste"/>
+        <w:numPr>
+          <w:ilvl w:val="3"/>
+          <w:numId w:val="15"/>
+        </w:numPr>
+      </w:pPr>
+      <w:r>
+        <w:rPr>
+          <w:rFonts w:ascii="Calibri" w:hAnsi="Calibri" w:eastAsia="Calibri" w:cs="Calibri"/>
+          <w:sz w:val="22"/>
+          <w:szCs w:val="22"/>
+        </w:rPr>
+        <w:t>Request-</w:t>
+      </w:r>
+      <w:r>
+        <w:rPr>
+          <w:rFonts w:ascii="Calibri" w:hAnsi="Calibri" w:eastAsia="Calibri" w:cs="Calibri"/>
+          <w:sz w:val="22"/>
+          <w:szCs w:val="22"/>
+        </w:rPr>
+        <w:t xml:space="preserve"> </w:t>
+      </w:r>
+      <w:r>
+        <w:rPr>
+          <w:rFonts w:ascii="Calibri" w:hAnsi="Calibri" w:eastAsia="Calibri" w:cs="Calibri"/>
+          <w:sz w:val="22"/>
+          <w:szCs w:val="22"/>
+        </w:rPr>
+        <w:t xml:space="preserve"> Example</w:t>
+      </w:r>
+    </w:p>
+    <w:p>
+      <w:pPr>
+        <w:pStyle w:val="Paragraphedeliste"/>
+        <w:numPr>
+          <w:ilvl w:val="2"/>
+          <w:numId w:val="15"/>
+        </w:numPr>
+      </w:pPr>
+      <w:r>
+        <w:rPr>
+          <w:rFonts w:ascii="Calibri" w:hAnsi="Calibri" w:eastAsia="Calibri" w:cs="Calibri"/>
+          <w:sz w:val="22"/>
+          <w:szCs w:val="22"/>
+        </w:rPr>
+        <w:t>Output Parameters</w:t>
+      </w:r>
+    </w:p>
+    <w:p>
+      <w:pPr>
+        <w:pStyle w:val="Normal"/>
+        <w:numPr>
+          <w:ilvl w:val="3"/>
+          <w:numId w:val="15"/>
+        </w:numPr>
+      </w:pPr>
+      <w:r>
+        <w:rPr>
+          <w:rFonts w:ascii="Calibri" w:hAnsi="Calibri" w:eastAsia="Calibri" w:cs="Calibri"/>
+          <w:sz w:val="22"/>
+          <w:szCs w:val="22"/>
+        </w:rPr>
+        <w:t>Structure of pricacyRequest Object</w:t>
+      </w:r>
+    </w:p>
+    <w:p>
+      <w:pPr>
+        <w:pStyle w:val="Paragraphedeliste"/>
+        <w:numPr>
+          <w:ilvl w:val="3"/>
+          <w:numId w:val="15"/>
+        </w:numPr>
+      </w:pPr>
+      <w:r>
+        <w:rPr>
+          <w:rFonts w:ascii="Calibri" w:hAnsi="Calibri" w:eastAsia="Calibri" w:cs="Calibri"/>
+          <w:sz w:val="22"/>
+          <w:szCs w:val="22"/>
+        </w:rPr>
+        <w:t>Request-</w:t>
+      </w:r>
+      <w:r>
+        <w:rPr>
+          <w:rFonts w:ascii="Calibri" w:hAnsi="Calibri" w:eastAsia="Calibri" w:cs="Calibri"/>
+          <w:sz w:val="22"/>
+          <w:szCs w:val="22"/>
+        </w:rPr>
+        <w:t xml:space="preserve"> </w:t>
+      </w:r>
+      <w:r>
+        <w:rPr>
+          <w:rFonts w:ascii="Calibri" w:hAnsi="Calibri" w:eastAsia="Calibri" w:cs="Calibri"/>
+          <w:sz w:val="22"/>
+          <w:szCs w:val="22"/>
+        </w:rPr>
+        <w:t xml:space="preserve"> Example</w:t>
+      </w:r>
+    </w:p>
+    <w:p>
+      <w:pPr>
+        <w:pStyle w:val="Paragraphedeliste"/>
+        <w:numPr>
+          <w:ilvl w:val="3"/>
+          <w:numId w:val="15"/>
+        </w:numPr>
+      </w:pPr>
+      <w:r>
+        <w:rPr>
+          <w:rFonts w:ascii="Calibri" w:hAnsi="Calibri" w:eastAsia="Calibri" w:cs="Calibri"/>
+          <w:sz w:val="22"/>
+          <w:szCs w:val="22"/>
+        </w:rPr>
+        <w:t>Request-</w:t>
+      </w:r>
+      <w:r>
+        <w:rPr>
+          <w:rFonts w:ascii="Calibri" w:hAnsi="Calibri" w:eastAsia="Calibri" w:cs="Calibri"/>
+          <w:sz w:val="22"/>
+          <w:szCs w:val="22"/>
+        </w:rPr>
+        <w:t xml:space="preserve"> </w:t>
+      </w:r>
+      <w:r>
+        <w:rPr>
+          <w:rFonts w:ascii="Calibri" w:hAnsi="Calibri" w:eastAsia="Calibri" w:cs="Calibri"/>
+          <w:sz w:val="22"/>
+          <w:szCs w:val="22"/>
+        </w:rPr>
+        <w:t xml:space="preserve"> Example</w:t>
+      </w:r>
+    </w:p>
+    <w:p>
+      <w:pPr>
+        <w:pStyle w:val="Paragraphedeliste"/>
+        <w:numPr>
+          <w:ilvl w:val="2"/>
+          <w:numId w:val="15"/>
+        </w:numPr>
+      </w:pPr>
+      <w:r>
+        <w:rPr>
+          <w:rFonts w:ascii="Calibri" w:hAnsi="Calibri" w:eastAsia="Calibri" w:cs="Calibri"/>
+          <w:sz w:val="22"/>
+          <w:szCs w:val="22"/>
+        </w:rPr>
+        <w:t>HTTP Response Codes</w:t>
+      </w:r>
+    </w:p>
+    <w:p w14:noSpellErr="1">
+      <w:pPr>
+        <w:pStyle w:val="Paragraphedeliste"/>
+        <w:numPr>
+          <w:ilvl w:val="2"/>
+          <w:numId w:val="15"/>
+        </w:numPr>
+      </w:pPr>
+      <w:r>
+        <w:rPr>
+          <w:rFonts w:ascii="Calibri" w:hAnsi="Calibri" w:eastAsia="Calibri" w:cs="Calibri"/>
+          <w:sz w:val="22"/>
+          <w:szCs w:val="22"/>
+        </w:rPr>
+        <w:t>Service Exceptions</w:t>
+      </w:r>
+    </w:p>
+    <w:p>
+      <w:pPr>
+        <w:pStyle w:val="Normal"/>
+      </w:pPr>
     </w:p>
     <w:p>
       <w:pPr>
@@ -288,7 +1068,7 @@
       <w:pPr>
         <w:pageBreakBefore/>
         <w:rPr>
-          <w:rFonts w:asciiTheme="majorHAnsi" w:eastAsiaTheme="majorEastAsia" w:hAnsiTheme="majorHAnsi" w:cstheme="majorBidi"/>
+          <w:rFonts w:asciiTheme="majorHAnsi" w:hAnsiTheme="majorHAnsi" w:eastAsiaTheme="majorEastAsia" w:cstheme="majorBidi"/>
           <w:b/>
           <w:bCs/>
           <w:noProof/>
@@ -300,23 +1080,22 @@
       </w:pPr>
       <w:r>
         <w:rPr>
-          <w:rFonts w:asciiTheme="majorHAnsi" w:eastAsiaTheme="majorEastAsia" w:hAnsiTheme="majorHAnsi" w:cstheme="majorBidi"/>
-          <w:b/>
-          <w:bCs/>
+          <w:rFonts w:ascii="Cambria," w:hAnsi="Cambria," w:eastAsia="Cambria," w:cs="Cambria," w:asciiTheme="majorAscii" w:hAnsiTheme="majorAscii" w:eastAsiaTheme="majorAscii" w:cstheme="majorAscii"/>
+          <w:b w:val="1"/>
+          <w:bCs w:val="1"/>
           <w:noProof/>
           <w:color w:val="4F81BD" w:themeColor="accent1"/>
           <w:sz w:val="26"/>
           <w:szCs w:val="26"/>
           <w:lang w:val="en-US"/>
         </w:rPr>
-        <w:lastRenderedPageBreak/>
         <w:t>M</w:t>
       </w:r>
       <w:r>
         <w:rPr>
-          <w:rFonts w:asciiTheme="majorHAnsi" w:eastAsiaTheme="majorEastAsia" w:hAnsiTheme="majorHAnsi" w:cstheme="majorBidi"/>
-          <w:b/>
-          <w:bCs/>
+          <w:rFonts w:ascii="Cambria," w:hAnsi="Cambria," w:eastAsia="Cambria," w:cs="Cambria," w:asciiTheme="majorAscii" w:hAnsiTheme="majorAscii" w:eastAsiaTheme="majorAscii" w:cstheme="majorAscii"/>
+          <w:b w:val="1"/>
+          <w:bCs w:val="1"/>
           <w:noProof/>
           <w:color w:val="4F81BD" w:themeColor="accent1"/>
           <w:sz w:val="26"/>
@@ -326,218 +1105,6 @@
         <w:t>erging data with a table</w:t>
       </w:r>
     </w:p>
-    <w:tbl>
-      <w:tblPr>
-        <w:tblW w:w="0" w:type="auto"/>
-        <w:tblInd w:w="392" w:type="dxa"/>
-        <w:tblBorders>
-          <w:top w:val="single" w:sz="4" w:space="0" w:color="auto"/>
-          <w:left w:val="single" w:sz="4" w:space="0" w:color="auto"/>
-          <w:bottom w:val="single" w:sz="4" w:space="0" w:color="auto"/>
-          <w:right w:val="single" w:sz="4" w:space="0" w:color="auto"/>
-          <w:insideH w:val="single" w:sz="4" w:space="0" w:color="auto"/>
-          <w:insideV w:val="single" w:sz="4" w:space="0" w:color="auto"/>
-        </w:tblBorders>
-        <w:tblLayout w:type="fixed"/>
-        <w:tblLook w:val="01E0" w:firstRow="1" w:lastRow="1" w:firstColumn="1" w:lastColumn="1" w:noHBand="0" w:noVBand="0"/>
-      </w:tblPr>
-      <w:tblGrid>
-        <w:gridCol w:w="2410"/>
-        <w:gridCol w:w="2693"/>
-        <w:gridCol w:w="1843"/>
-        <w:gridCol w:w="1559"/>
-      </w:tblGrid>
-      <w:tr>
-        <w:trPr>
-          <w:trHeight w:hRule="exact" w:val="340"/>
-        </w:trPr>
-        <w:tc>
-          <w:tcPr>
-            <w:tcW w:w="2410" w:type="dxa"/>
-            <w:shd w:val="clear" w:color="auto" w:fill="C0C0C0"/>
-          </w:tcPr>
-          <w:p>
-            <w:pPr>
-              <w:jc w:val="center"/>
-              <w:rPr>
-                <w:b/>
-                <w:noProof/>
-                <w:lang w:val="en-US"/>
-              </w:rPr>
-            </w:pPr>
-            <w:r>
-              <w:rPr>
-                <w:b/>
-                <w:noProof/>
-                <w:lang w:val="en-US"/>
-              </w:rPr>
-              <w:t>Rank</w:t>
-            </w:r>
-          </w:p>
-        </w:tc>
-        <w:tc>
-          <w:tcPr>
-            <w:tcW w:w="2693" w:type="dxa"/>
-            <w:shd w:val="clear" w:color="auto" w:fill="C0C0C0"/>
-            <w:vAlign w:val="center"/>
-          </w:tcPr>
-          <w:p>
-            <w:pPr>
-              <w:jc w:val="center"/>
-              <w:rPr>
-                <w:b/>
-                <w:noProof/>
-                <w:lang w:val="en-US"/>
-              </w:rPr>
-            </w:pPr>
-            <w:r>
-              <w:rPr>
-                <w:b/>
-                <w:noProof/>
-                <w:lang w:val="en-US"/>
-              </w:rPr>
-              <w:t>First Name</w:t>
-            </w:r>
-          </w:p>
-        </w:tc>
-        <w:tc>
-          <w:tcPr>
-            <w:tcW w:w="1843" w:type="dxa"/>
-            <w:shd w:val="clear" w:color="auto" w:fill="C0C0C0"/>
-            <w:vAlign w:val="center"/>
-          </w:tcPr>
-          <w:p>
-            <w:pPr>
-              <w:jc w:val="center"/>
-              <w:rPr>
-                <w:b/>
-                <w:noProof/>
-                <w:lang w:val="en-US"/>
-              </w:rPr>
-            </w:pPr>
-            <w:r>
-              <w:rPr>
-                <w:b/>
-                <w:noProof/>
-                <w:lang w:val="en-US"/>
-              </w:rPr>
-              <w:t>Name</w:t>
-            </w:r>
-          </w:p>
-        </w:tc>
-        <w:tc>
-          <w:tcPr>
-            <w:tcW w:w="1559" w:type="dxa"/>
-            <w:shd w:val="clear" w:color="auto" w:fill="C0C0C0"/>
-            <w:vAlign w:val="center"/>
-          </w:tcPr>
-          <w:p>
-            <w:pPr>
-              <w:jc w:val="center"/>
-              <w:rPr>
-                <w:b/>
-                <w:noProof/>
-                <w:lang w:val="en-US"/>
-              </w:rPr>
-            </w:pPr>
-            <w:r>
-              <w:rPr>
-                <w:b/>
-                <w:noProof/>
-                <w:lang w:val="en-US"/>
-              </w:rPr>
-              <w:t>Membership number</w:t>
-            </w:r>
-          </w:p>
-        </w:tc>
-      </w:tr>
-      <w:tr>
-        <w:tc>
-          <w:tcPr>
-            <w:tcW w:w="2410" w:type="dxa"/>
-            <w:vAlign w:val="center"/>
-          </w:tcPr>
-          <w:p>
-            <w:pPr>
-              <w:rPr>
-                <w:noProof/>
-                <w:lang w:val="en-US"/>
-              </w:rPr>
-            </w:pPr>
-            <w:r>
-              <w:rPr>
-                <w:noProof/>
-                <w:lang w:val="en-US"/>
-              </w:rPr>
-              <w:t>[a.rank] [a.rank;ope=mergecell]</w:t>
-            </w:r>
-          </w:p>
-        </w:tc>
-        <w:tc>
-          <w:tcPr>
-            <w:tcW w:w="2693" w:type="dxa"/>
-            <w:vAlign w:val="center"/>
-          </w:tcPr>
-          <w:p>
-            <w:pPr>
-              <w:rPr>
-                <w:noProof/>
-                <w:lang w:val="en-US"/>
-              </w:rPr>
-            </w:pPr>
-            <w:r>
-              <w:rPr>
-                <w:noProof/>
-                <w:lang w:val="en-US"/>
-              </w:rPr>
-              <w:t>[a.firstname;block=tbs:row]</w:t>
-            </w:r>
-          </w:p>
-        </w:tc>
-        <w:tc>
-          <w:tcPr>
-            <w:tcW w:w="1843" w:type="dxa"/>
-            <w:vAlign w:val="center"/>
-          </w:tcPr>
-          <w:p>
-            <w:pPr>
-              <w:rPr>
-                <w:noProof/>
-                <w:lang w:val="en-US"/>
-              </w:rPr>
-            </w:pPr>
-            <w:r>
-              <w:rPr>
-                <w:noProof/>
-                <w:lang w:val="en-US"/>
-              </w:rPr>
-              <w:t>[a.name]</w:t>
-            </w:r>
-          </w:p>
-        </w:tc>
-        <w:tc>
-          <w:tcPr>
-            <w:tcW w:w="1559" w:type="dxa"/>
-            <w:vAlign w:val="center"/>
-          </w:tcPr>
-          <w:p>
-            <w:pPr>
-              <w:rPr>
-                <w:noProof/>
-                <w:lang w:val="en-US"/>
-              </w:rPr>
-            </w:pPr>
-            <w:r>
-              <w:rPr>
-                <w:noProof/>
-                <w:lang w:val="en-US"/>
-              </w:rPr>
-              <w:t>[a.number]</w:t>
-            </w:r>
-          </w:p>
-        </w:tc>
-      </w:tr>
-    </w:tbl>
     <w:p>
       <w:pPr>
         <w:pStyle w:val="Titre2"/>
@@ -1239,8 +1806,8 @@
             </w:drawing>
           </mc:Choice>
           <mc:Fallback>
-            <w:pict>
-              <v:shapetype id="_x0000_t186" coordsize="21600,21600" o:spt="186" adj="1800" path="m@9,nfqx@0@0l@0@7qy0@4@0@8l@0@6qy@9,21600em@10,nfqx@5@0l@5@7qy21600@4@5@8l@5@6qy@10,21600em@9,nsqx@0@0l@0@7qy0@4@0@8l@0@6qy@9,21600l@10,21600qx@5@6l@5@8qy21600@4@5@7l@5@0qy@10,xe" filled="f">
+            <w:pict w14:anchorId="763B27C6">
+              <v:shapetype id="_x0000_t186" coordsize="21600,21600" filled="f" o:spt="186" adj="1800" path="m@9,nfqx@0@0l@0@7qy0@4@0@8l@0@6qy@9,21600em@10,nfqx@5@0l@5@7qy21600@4@5@8l@5@6qy@10,21600em@9,nsqx@0@0l@0@7qy0@4@0@8l@0@6qy@9,21600l@10,21600qx@5@6l@5@8qy21600@4@5@7l@5@0qy@10,xe">
                 <v:formulas>
                   <v:f eqn="val #0"/>
                   <v:f eqn="val width"/>
@@ -1258,12 +1825,12 @@
                   <v:f eqn="sum @11 #0 0"/>
                   <v:f eqn="sum width 0 @13"/>
                 </v:formulas>
-                <v:path o:extrusionok="f" limo="10800,10800" o:connecttype="custom" o:connectlocs="@3,0;0,@4;@3,@2;@1,@4" textboxrect="@13,@11,@14,@12"/>
+                <v:path limo="10800,10800" textboxrect="@13,@11,@14,@12" o:connecttype="custom" o:connectlocs="@3,0;0,@4;@3,@2;@1,@4" o:extrusionok="f"/>
                 <v:handles>
                   <v:h position="topLeft,#0" switch="" yrange="0,5400"/>
                 </v:handles>
               </v:shapetype>
-              <v:shape id="Forme automatique 2" o:spid="_x0000_s1026" type="#_x0000_t186" style="position:absolute;margin-left:229.85pt;margin-top:276pt;width:55.5pt;height:358.5pt;rotation:90;z-index:251659264;visibility:visible;mso-wrap-style:square;mso-width-percent:0;mso-height-percent:0;mso-wrap-distance-left:9pt;mso-wrap-distance-top:0;mso-wrap-distance-right:9pt;mso-wrap-distance-bottom:0;mso-position-horizontal:absolute;mso-position-horizontal-relative:margin;mso-position-vertical:absolute;mso-position-vertical-relative:page;mso-width-percent:0;mso-height-percent:0;mso-width-relative:margin;mso-height-relative:margin;v-text-anchor:middle" o:gfxdata="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" o:allowincell="f" filled="t" fillcolor="#b8cce4 [1300]" stroked="f">
+              <v:shape id="Forme automatique 2" style="position:absolute;margin-left:229.85pt;margin-top:276pt;width:55.5pt;height:358.5pt;rotation:90;z-index:251659264;visibility:visible;mso-wrap-style:square;mso-width-percent:0;mso-height-percent:0;mso-wrap-distance-left:9pt;mso-wrap-distance-top:0;mso-wrap-distance-right:9pt;mso-wrap-distance-bottom:0;mso-position-horizontal:absolute;mso-position-horizontal-relative:margin;mso-position-vertical:absolute;mso-position-vertical-relative:page;mso-width-percent:0;mso-height-percent:0;mso-width-relative:margin;mso-height-relative:margin;v-text-anchor:middle" o:spid="_x0000_s1026" o:allowincell="f" filled="t" fillcolor="#b8cce4 [1300]" stroked="f" type="#_x0000_t186" o:gfxdata="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">
                 <v:textbox>
                   <w:txbxContent>
                     <w:p>
@@ -1271,7 +1838,7 @@
                         <w:spacing w:after="0" w:line="288" w:lineRule="auto"/>
                         <w:jc w:val="center"/>
                         <w:rPr>
-                          <w:rFonts w:asciiTheme="majorHAnsi" w:eastAsiaTheme="majorEastAsia" w:hAnsiTheme="majorHAnsi" w:cstheme="majorBidi"/>
+                          <w:rFonts w:asciiTheme="majorHAnsi" w:hAnsiTheme="majorHAnsi" w:eastAsiaTheme="majorEastAsia" w:cstheme="majorBidi"/>
                           <w:i/>
                           <w:iCs/>
                           <w:color w:val="D2DFEE" w:themeColor="accent1" w:themeTint="40"/>
@@ -1394,319 +1961,16 @@
     </w:p>
     <w:p>
       <w:pPr>
-        <w:pStyle w:val="Titre2"/>
-        <w:rPr>
-          <w:noProof/>
-          <w:lang w:val="en-US"/>
-        </w:rPr>
-      </w:pPr>
-      <w:bookmarkStart w:id="1" w:name="_GoBack"/>
-      <w:bookmarkEnd w:id="1"/>
-      <w:r>
-        <w:rPr>
-          <w:noProof/>
-          <w:lang w:val="en-US"/>
-        </w:rPr>
-        <w:t>M</w:t>
-      </w:r>
-      <w:r>
-        <w:rPr>
-          <w:noProof/>
-          <w:lang w:val="en-US"/>
-        </w:rPr>
-        <w:t>erging data with pages</w:t>
-      </w:r>
-    </w:p>
-    <w:p>
-      <w:pPr>
-        <w:rPr>
-          <w:color w:val="800000"/>
-          <w:lang w:val="en-US"/>
-        </w:rPr>
-      </w:pPr>
-      <w:r>
-        <w:rPr>
-          <w:color w:val="800000"/>
-          <w:lang w:val="en-US"/>
-        </w:rPr>
-        <w:t>In the next page there is an example illustrating how to perform a merge with one page per record.</w:t>
-      </w:r>
-    </w:p>
-    <w:p>
-      <w:pPr>
-        <w:rPr>
-          <w:color w:val="800000"/>
-          <w:lang w:val="en-US"/>
-        </w:rPr>
-      </w:pPr>
-      <w:r>
-        <w:rPr>
-          <w:color w:val="800000"/>
-          <w:lang w:val="en-US"/>
-        </w:rPr>
-        <w:t xml:space="preserve">In this example, the first paragraph has a property giving a page break before. Therefore, the page-break is repeated for each record. </w:t>
-      </w:r>
-      <w:r>
-        <w:rPr>
-          <w:color w:val="800000"/>
-          <w:lang w:val="en-US"/>
-        </w:rPr>
-        <w:t>It can also work if you insert a page-break (from ribbon “Insert”) instead of having it by the paragraph property.</w:t>
-      </w:r>
-    </w:p>
-    <w:p>
-      <w:pPr>
-        <w:rPr>
-          <w:color w:val="800000"/>
-          <w:lang w:val="en-US"/>
-        </w:rPr>
-      </w:pPr>
-      <w:r>
-        <w:rPr>
-          <w:color w:val="800000"/>
-          <w:lang w:val="en-US"/>
-        </w:rPr>
-        <w:t>The example also use a block defined with the alias “</w:t>
-      </w:r>
-      <w:proofErr w:type="spellStart"/>
-      <w:r>
-        <w:rPr>
-          <w:color w:val="800000"/>
-          <w:lang w:val="en-US"/>
-        </w:rPr>
-        <w:t>tbs</w:t>
-      </w:r>
-      <w:proofErr w:type="gramStart"/>
-      <w:r>
-        <w:rPr>
-          <w:color w:val="800000"/>
-          <w:lang w:val="en-US"/>
-        </w:rPr>
-        <w:t>:page</w:t>
-      </w:r>
-      <w:proofErr w:type="spellEnd"/>
-      <w:proofErr w:type="gramEnd"/>
-      <w:r>
-        <w:rPr>
-          <w:color w:val="800000"/>
-          <w:lang w:val="en-US"/>
-        </w:rPr>
-        <w:t>”. This alias is given by OpenTBS and it help</w:t>
-      </w:r>
-      <w:r>
-        <w:rPr>
-          <w:color w:val="800000"/>
-          <w:lang w:val="en-US"/>
-        </w:rPr>
-        <w:t>s</w:t>
-      </w:r>
-      <w:r>
-        <w:rPr>
-          <w:color w:val="800000"/>
-          <w:lang w:val="en-US"/>
-        </w:rPr>
-        <w:t xml:space="preserve"> to found the bounds of the page (or pages) according to the page-break defined in the paragraph properties</w:t>
-      </w:r>
-      <w:r>
-        <w:rPr>
-          <w:color w:val="800000"/>
-          <w:lang w:val="en-US"/>
-        </w:rPr>
-        <w:t xml:space="preserve"> or inserted manually</w:t>
-      </w:r>
-      <w:r>
-        <w:rPr>
-          <w:color w:val="800000"/>
-          <w:lang w:val="en-US"/>
-        </w:rPr>
-        <w:t>.</w:t>
-      </w:r>
-    </w:p>
-    <w:p>
-      <w:pPr>
-        <w:rPr>
-          <w:lang w:val="en-US"/>
-        </w:rPr>
-      </w:pPr>
-      <w:r>
-        <w:rPr>
-          <w:color w:val="800000"/>
-          <w:lang w:val="en-US"/>
-        </w:rPr>
-        <w:t xml:space="preserve">If you try to merge one page per record without text before the first page, then make sure that the first paragraph has </w:t>
-      </w:r>
-      <w:r>
-        <w:rPr>
-          <w:color w:val="800000"/>
-          <w:lang w:val="en-US"/>
-        </w:rPr>
-        <w:t xml:space="preserve">the </w:t>
-      </w:r>
-      <w:r>
-        <w:rPr>
-          <w:color w:val="800000"/>
-          <w:lang w:val="en-US"/>
-        </w:rPr>
-        <w:t>propert</w:t>
-      </w:r>
-      <w:r>
-        <w:rPr>
-          <w:color w:val="800000"/>
-          <w:lang w:val="en-US"/>
-        </w:rPr>
-        <w:t>y</w:t>
-      </w:r>
-      <w:r>
-        <w:rPr>
-          <w:color w:val="800000"/>
-          <w:lang w:val="en-US"/>
-        </w:rPr>
-        <w:t xml:space="preserve"> giving a page break before.</w:t>
-      </w:r>
-    </w:p>
-    <w:p>
-      <w:pPr>
-        <w:pageBreakBefore/>
-        <w:rPr>
-          <w:noProof/>
-          <w:lang w:val="en-US"/>
-        </w:rPr>
-      </w:pPr>
-      <w:r>
-        <w:rPr>
-          <w:lang w:val="en-US"/>
-        </w:rPr>
-        <w:lastRenderedPageBreak/>
-        <w:t>Hello</w:t>
-      </w:r>
-      <w:r>
-        <w:rPr>
-          <w:lang w:val="en-US"/>
-        </w:rPr>
-        <w:t xml:space="preserve"> </w:t>
-      </w:r>
-      <w:r>
-        <w:rPr>
-          <w:noProof/>
-          <w:lang w:val="en-US"/>
-        </w:rPr>
-        <w:t>[b.firstname</w:t>
-      </w:r>
-      <w:r>
-        <w:rPr>
-          <w:noProof/>
-          <w:lang w:val="en-US"/>
-        </w:rPr>
-        <w:t>;block=tbs:page</w:t>
-      </w:r>
-      <w:r>
-        <w:rPr>
-          <w:noProof/>
-          <w:lang w:val="en-US"/>
-        </w:rPr>
-        <w:t>] [b. name]</w:t>
-      </w:r>
-      <w:r>
-        <w:rPr>
-          <w:lang w:val="en-US"/>
-        </w:rPr>
-        <w:t xml:space="preserve">, your membership number is </w:t>
-      </w:r>
-      <w:r>
-        <w:rPr>
-          <w:noProof/>
-          <w:lang w:val="en-US"/>
-        </w:rPr>
-        <w:t>[b.number]</w:t>
-      </w:r>
-      <w:r>
-        <w:rPr>
-          <w:lang w:val="en-US"/>
-        </w:rPr>
-        <w:t>.</w:t>
-      </w:r>
-    </w:p>
-    <w:p>
-      <w:pPr>
-        <w:rPr>
-          <w:noProof/>
-          <w:lang w:val="en-US"/>
-        </w:rPr>
-      </w:pPr>
-      <w:r>
-        <w:rPr>
-          <w:noProof/>
-          <w:lang w:eastAsia="fr-FR"/>
-        </w:rPr>
-        <w:drawing>
-          <wp:inline distT="0" distB="0" distL="0" distR="0">
-            <wp:extent cx="1132675" cy="1514475"/>
-            <wp:effectExtent l="0" t="0" r="0" b="0"/>
-            <wp:docPr id="1" name="Image 1" descr="[b.number;ope=changepic;from=pic_[val].png;tagpos=inside;adjust]"/>
-            <wp:cNvGraphicFramePr>
-              <a:graphicFrameLocks xmlns:a="http://schemas.openxmlformats.org/drawingml/2006/main" noChangeAspect="1"/>
-            </wp:cNvGraphicFramePr>
-            <a:graphic xmlns:a="http://schemas.openxmlformats.org/drawingml/2006/main">
-              <a:graphicData uri="http://schemas.openxmlformats.org/drawingml/2006/picture">
-                <pic:pic xmlns:pic="http://schemas.openxmlformats.org/drawingml/2006/picture">
-                  <pic:nvPicPr>
-                    <pic:cNvPr id="0" name="Picture 1"/>
-                    <pic:cNvPicPr>
-                      <a:picLocks noChangeAspect="1" noChangeArrowheads="1"/>
-                    </pic:cNvPicPr>
-                  </pic:nvPicPr>
-                  <pic:blipFill>
-                    <a:blip r:embed="rId11">
-                      <a:extLst>
-                        <a:ext uri="{28A0092B-C50C-407E-A947-70E740481C1C}">
-                          <a14:useLocalDpi xmlns:a14="http://schemas.microsoft.com/office/drawing/2010/main" val="0"/>
-                        </a:ext>
-                      </a:extLst>
-                    </a:blip>
-                    <a:stretch>
-                      <a:fillRect/>
-                    </a:stretch>
-                  </pic:blipFill>
-                  <pic:spPr bwMode="auto">
-                    <a:xfrm>
-                      <a:off x="0" y="0"/>
-                      <a:ext cx="1132675" cy="1514475"/>
-                    </a:xfrm>
-                    <a:prstGeom prst="rect">
-                      <a:avLst/>
-                    </a:prstGeom>
-                    <a:noFill/>
-                    <a:ln>
-                      <a:noFill/>
-                    </a:ln>
-                  </pic:spPr>
-                </pic:pic>
-              </a:graphicData>
-            </a:graphic>
-          </wp:inline>
-        </w:drawing>
-      </w:r>
-    </w:p>
-    <w:p>
-      <w:pPr>
         <w:rPr>
           <w:i/>
           <w:color w:val="800000"/>
           <w:lang w:val="en-US"/>
         </w:rPr>
       </w:pPr>
-      <w:r>
-        <w:rPr>
-          <w:i/>
-          <w:color w:val="800000"/>
-          <w:lang w:val="en-US"/>
-        </w:rPr>
-        <w:t>The image is merged using a TBS field which is placed in the Description property of the image.</w:t>
-      </w:r>
     </w:p>
     <w:sectPr>
       <w:footerReference w:type="default" r:id="rId12"/>
-      <w:pgSz w:w="11906" w:h="16838"/>
+      <w:pgSz w:w="11906" w:h="16838" w:orient="portrait"/>
       <w:pgMar w:top="1418" w:right="1418" w:bottom="1418" w:left="1418" w:header="709" w:footer="709" w:gutter="0"/>
       <w:cols w:space="708"/>
       <w:docGrid w:linePitch="360"/>
@@ -1717,7 +1981,7 @@
 
 <file path=word/comments.xml><?xml version="1.0" encoding="utf-8"?>
 <w:comments xmlns:wpc="http://schemas.microsoft.com/office/word/2010/wordprocessingCanvas" xmlns:mc="http://schemas.openxmlformats.org/markup-compatibility/2006" xmlns:o="urn:schemas-microsoft-com:office:office" xmlns:r="http://schemas.openxmlformats.org/officeDocument/2006/relationships" xmlns:m="http://schemas.openxmlformats.org/officeDocument/2006/math" xmlns:v="urn:schemas-microsoft-com:vml" xmlns:wp14="http://schemas.microsoft.com/office/word/2010/wordprocessingDrawing" xmlns:wp="http://schemas.openxmlformats.org/drawingml/2006/wordprocessingDrawing" xmlns:w10="urn:schemas-microsoft-com:office:word" xmlns:w="http://schemas.openxmlformats.org/wordprocessingml/2006/main" xmlns:w14="http://schemas.microsoft.com/office/word/2010/wordml" xmlns:wpg="http://schemas.microsoft.com/office/word/2010/wordprocessingGroup" xmlns:wpi="http://schemas.microsoft.com/office/word/2010/wordprocessingInk" xmlns:wne="http://schemas.microsoft.com/office/word/2006/wordml" xmlns:wps="http://schemas.microsoft.com/office/word/2010/wordprocessingShape" mc:Ignorable="w14 wp14">
-  <w:comment w:id="0" w:author="Qwerty" w:date="2011-08-29T22:45:00Z" w:initials="Q">
+  <w:comment w:initials="Q" w:author="Qwerty" w:date="2011-08-29T22:45:00Z" w:id="0">
     <w:p>
       <w:pPr>
         <w:pStyle w:val="Commentaire"/>
@@ -1951,6 +2215,90 @@
 
 <file path=word/numbering.xml><?xml version="1.0" encoding="utf-8"?>
 <w:numbering xmlns:wpc="http://schemas.microsoft.com/office/word/2010/wordprocessingCanvas" xmlns:mc="http://schemas.openxmlformats.org/markup-compatibility/2006" xmlns:o="urn:schemas-microsoft-com:office:office" xmlns:r="http://schemas.openxmlformats.org/officeDocument/2006/relationships" xmlns:m="http://schemas.openxmlformats.org/officeDocument/2006/math" xmlns:v="urn:schemas-microsoft-com:vml" xmlns:wp14="http://schemas.microsoft.com/office/word/2010/wordprocessingDrawing" xmlns:wp="http://schemas.openxmlformats.org/drawingml/2006/wordprocessingDrawing" xmlns:w10="urn:schemas-microsoft-com:office:word" xmlns:w="http://schemas.openxmlformats.org/wordprocessingml/2006/main" xmlns:w14="http://schemas.microsoft.com/office/word/2010/wordml" xmlns:wpg="http://schemas.microsoft.com/office/word/2010/wordprocessingGroup" xmlns:wpi="http://schemas.microsoft.com/office/word/2010/wordprocessingInk" xmlns:wne="http://schemas.microsoft.com/office/word/2006/wordml" xmlns:wps="http://schemas.microsoft.com/office/word/2010/wordprocessingShape" mc:Ignorable="w14 wp14">
+  <w:abstractNum xmlns:w="http://schemas.openxmlformats.org/wordprocessingml/2006/main" w:abstractNumId="13">
+    <w:multiLevelType xmlns:w="http://schemas.openxmlformats.org/wordprocessingml/2006/main" w:val="hybridMultilevel"/>
+    <w:lvl xmlns:w="http://schemas.openxmlformats.org/wordprocessingml/2006/main" w:ilvl="0">
+      <w:start w:val="1"/>
+      <w:numFmt w:val="decimal"/>
+      <w:lvlText w:val="%1."/>
+      <w:lvlJc w:val="left"/>
+      <w:pPr>
+        <w:ind w:left="720" w:hanging="360"/>
+      </w:pPr>
+    </w:lvl>
+    <w:lvl xmlns:w="http://schemas.openxmlformats.org/wordprocessingml/2006/main" w:ilvl="1">
+      <w:start w:val="1"/>
+      <w:numFmt w:val="lowerLetter"/>
+      <w:lvlText w:val="%2."/>
+      <w:lvlJc w:val="left"/>
+      <w:pPr>
+        <w:ind w:left="1440" w:hanging="360"/>
+      </w:pPr>
+    </w:lvl>
+    <w:lvl xmlns:w="http://schemas.openxmlformats.org/wordprocessingml/2006/main" w:ilvl="2">
+      <w:start w:val="1"/>
+      <w:numFmt w:val="lowerRoman"/>
+      <w:lvlText w:val="%3."/>
+      <w:lvlJc w:val="right"/>
+      <w:pPr>
+        <w:ind w:left="2160" w:hanging="180"/>
+      </w:pPr>
+    </w:lvl>
+    <w:lvl xmlns:w="http://schemas.openxmlformats.org/wordprocessingml/2006/main" w:ilvl="3">
+      <w:start w:val="1"/>
+      <w:numFmt w:val="decimal"/>
+      <w:lvlText w:val="%4."/>
+      <w:lvlJc w:val="left"/>
+      <w:pPr>
+        <w:ind w:left="2880" w:hanging="360"/>
+      </w:pPr>
+    </w:lvl>
+    <w:lvl xmlns:w="http://schemas.openxmlformats.org/wordprocessingml/2006/main" w:ilvl="4">
+      <w:start w:val="1"/>
+      <w:numFmt w:val="lowerLetter"/>
+      <w:lvlText w:val="%5."/>
+      <w:lvlJc w:val="left"/>
+      <w:pPr>
+        <w:ind w:left="3600" w:hanging="360"/>
+      </w:pPr>
+    </w:lvl>
+    <w:lvl xmlns:w="http://schemas.openxmlformats.org/wordprocessingml/2006/main" w:ilvl="5">
+      <w:start w:val="1"/>
+      <w:numFmt w:val="lowerRoman"/>
+      <w:lvlText w:val="%6."/>
+      <w:lvlJc w:val="right"/>
+      <w:pPr>
+        <w:ind w:left="4320" w:hanging="180"/>
+      </w:pPr>
+    </w:lvl>
+    <w:lvl xmlns:w="http://schemas.openxmlformats.org/wordprocessingml/2006/main" w:ilvl="6">
+      <w:start w:val="1"/>
+      <w:numFmt w:val="decimal"/>
+      <w:lvlText w:val="%7."/>
+      <w:lvlJc w:val="left"/>
+      <w:pPr>
+        <w:ind w:left="5040" w:hanging="360"/>
+      </w:pPr>
+    </w:lvl>
+    <w:lvl xmlns:w="http://schemas.openxmlformats.org/wordprocessingml/2006/main" w:ilvl="7">
+      <w:start w:val="1"/>
+      <w:numFmt w:val="lowerLetter"/>
+      <w:lvlText w:val="%8."/>
+      <w:lvlJc w:val="left"/>
+      <w:pPr>
+        <w:ind w:left="5760" w:hanging="360"/>
+      </w:pPr>
+    </w:lvl>
+    <w:lvl xmlns:w="http://schemas.openxmlformats.org/wordprocessingml/2006/main" w:ilvl="8">
+      <w:start w:val="1"/>
+      <w:numFmt w:val="lowerRoman"/>
+      <w:lvlText w:val="%9."/>
+      <w:lvlJc w:val="right"/>
+      <w:pPr>
+        <w:ind w:left="6480" w:hanging="180"/>
+      </w:pPr>
+    </w:lvl>
+  </w:abstractNum>
   <w:abstractNum w:abstractNumId="0">
     <w:nsid w:val="FFFFFF7C"/>
     <w:multiLevelType w:val="singleLevel"/>
@@ -2047,7 +2395,7 @@
         <w:ind w:left="1492" w:hanging="360"/>
       </w:pPr>
       <w:rPr>
-        <w:rFonts w:ascii="Symbol" w:hAnsi="Symbol" w:hint="default"/>
+        <w:rFonts w:hint="default" w:ascii="Symbol" w:hAnsi="Symbol"/>
       </w:rPr>
     </w:lvl>
   </w:abstractNum>
@@ -2067,7 +2415,7 @@
         <w:ind w:left="1209" w:hanging="360"/>
       </w:pPr>
       <w:rPr>
-        <w:rFonts w:ascii="Symbol" w:hAnsi="Symbol" w:hint="default"/>
+        <w:rFonts w:hint="default" w:ascii="Symbol" w:hAnsi="Symbol"/>
       </w:rPr>
     </w:lvl>
   </w:abstractNum>
@@ -2087,7 +2435,7 @@
         <w:ind w:left="926" w:hanging="360"/>
       </w:pPr>
       <w:rPr>
-        <w:rFonts w:ascii="Symbol" w:hAnsi="Symbol" w:hint="default"/>
+        <w:rFonts w:hint="default" w:ascii="Symbol" w:hAnsi="Symbol"/>
       </w:rPr>
     </w:lvl>
   </w:abstractNum>
@@ -2107,7 +2455,7 @@
         <w:ind w:left="643" w:hanging="360"/>
       </w:pPr>
       <w:rPr>
-        <w:rFonts w:ascii="Symbol" w:hAnsi="Symbol" w:hint="default"/>
+        <w:rFonts w:hint="default" w:ascii="Symbol" w:hAnsi="Symbol"/>
       </w:rPr>
     </w:lvl>
   </w:abstractNum>
@@ -2147,7 +2495,7 @@
         <w:ind w:left="360" w:hanging="360"/>
       </w:pPr>
       <w:rPr>
-        <w:rFonts w:ascii="Symbol" w:hAnsi="Symbol" w:hint="default"/>
+        <w:rFonts w:hint="default" w:ascii="Symbol" w:hAnsi="Symbol"/>
       </w:rPr>
     </w:lvl>
   </w:abstractNum>
@@ -2253,7 +2601,7 @@
         <w:ind w:left="720" w:hanging="360"/>
       </w:pPr>
       <w:rPr>
-        <w:rFonts w:cs="Times New Roman" w:hint="default"/>
+        <w:rFonts w:hint="default" w:cs="Times New Roman"/>
       </w:rPr>
     </w:lvl>
     <w:lvl w:ilvl="1" w:tplc="040C0019" w:tentative="1">
@@ -2390,7 +2738,7 @@
         <w:ind w:left="1068" w:hanging="360"/>
       </w:pPr>
       <w:rPr>
-        <w:rFonts w:ascii="Symbol" w:hAnsi="Symbol" w:hint="default"/>
+        <w:rFonts w:hint="default" w:ascii="Symbol" w:hAnsi="Symbol"/>
       </w:rPr>
     </w:lvl>
     <w:lvl w:ilvl="1" w:tplc="040C0003" w:tentative="1">
@@ -2402,7 +2750,7 @@
         <w:ind w:left="1788" w:hanging="360"/>
       </w:pPr>
       <w:rPr>
-        <w:rFonts w:ascii="Courier New" w:hAnsi="Courier New" w:cs="Courier New" w:hint="default"/>
+        <w:rFonts w:hint="default" w:ascii="Courier New" w:hAnsi="Courier New" w:cs="Courier New"/>
       </w:rPr>
     </w:lvl>
     <w:lvl w:ilvl="2" w:tplc="040C0005" w:tentative="1">
@@ -2414,7 +2762,7 @@
         <w:ind w:left="2508" w:hanging="360"/>
       </w:pPr>
       <w:rPr>
-        <w:rFonts w:ascii="Wingdings" w:hAnsi="Wingdings" w:hint="default"/>
+        <w:rFonts w:hint="default" w:ascii="Wingdings" w:hAnsi="Wingdings"/>
       </w:rPr>
     </w:lvl>
     <w:lvl w:ilvl="3" w:tplc="040C0001" w:tentative="1">
@@ -2426,7 +2774,7 @@
         <w:ind w:left="3228" w:hanging="360"/>
       </w:pPr>
       <w:rPr>
-        <w:rFonts w:ascii="Symbol" w:hAnsi="Symbol" w:hint="default"/>
+        <w:rFonts w:hint="default" w:ascii="Symbol" w:hAnsi="Symbol"/>
       </w:rPr>
     </w:lvl>
     <w:lvl w:ilvl="4" w:tplc="040C0003" w:tentative="1">
@@ -2438,7 +2786,7 @@
         <w:ind w:left="3948" w:hanging="360"/>
       </w:pPr>
       <w:rPr>
-        <w:rFonts w:ascii="Courier New" w:hAnsi="Courier New" w:cs="Courier New" w:hint="default"/>
+        <w:rFonts w:hint="default" w:ascii="Courier New" w:hAnsi="Courier New" w:cs="Courier New"/>
       </w:rPr>
     </w:lvl>
     <w:lvl w:ilvl="5" w:tplc="040C0005" w:tentative="1">
@@ -2450,7 +2798,7 @@
         <w:ind w:left="4668" w:hanging="360"/>
       </w:pPr>
       <w:rPr>
-        <w:rFonts w:ascii="Wingdings" w:hAnsi="Wingdings" w:hint="default"/>
+        <w:rFonts w:hint="default" w:ascii="Wingdings" w:hAnsi="Wingdings"/>
       </w:rPr>
     </w:lvl>
     <w:lvl w:ilvl="6" w:tplc="040C0001" w:tentative="1">
@@ -2462,7 +2810,7 @@
         <w:ind w:left="5388" w:hanging="360"/>
       </w:pPr>
       <w:rPr>
-        <w:rFonts w:ascii="Symbol" w:hAnsi="Symbol" w:hint="default"/>
+        <w:rFonts w:hint="default" w:ascii="Symbol" w:hAnsi="Symbol"/>
       </w:rPr>
     </w:lvl>
     <w:lvl w:ilvl="7" w:tplc="040C0003" w:tentative="1">
@@ -2474,7 +2822,7 @@
         <w:ind w:left="6108" w:hanging="360"/>
       </w:pPr>
       <w:rPr>
-        <w:rFonts w:ascii="Courier New" w:hAnsi="Courier New" w:cs="Courier New" w:hint="default"/>
+        <w:rFonts w:hint="default" w:ascii="Courier New" w:hAnsi="Courier New" w:cs="Courier New"/>
       </w:rPr>
     </w:lvl>
     <w:lvl w:ilvl="8" w:tplc="040C0005" w:tentative="1">
@@ -2486,10 +2834,13 @@
         <w:ind w:left="6828" w:hanging="360"/>
       </w:pPr>
       <w:rPr>
-        <w:rFonts w:ascii="Wingdings" w:hAnsi="Wingdings" w:hint="default"/>
+        <w:rFonts w:hint="default" w:ascii="Wingdings" w:hAnsi="Wingdings"/>
       </w:rPr>
     </w:lvl>
   </w:abstractNum>
+  <w:num w:numId="15">
+    <w:abstractNumId w:val="13"/>
+  </w:num>
   <w:num w:numId="1">
     <w:abstractNumId w:val="8"/>
   </w:num>
@@ -2533,19 +2884,19 @@
 </file>
 
 <file path=word/styles.xml><?xml version="1.0" encoding="utf-8"?>
-<w:styles xmlns:mc="http://schemas.openxmlformats.org/markup-compatibility/2006" xmlns:r="http://schemas.openxmlformats.org/officeDocument/2006/relationships" xmlns:w="http://schemas.openxmlformats.org/wordprocessingml/2006/main" xmlns:w14="http://schemas.microsoft.com/office/word/2010/wordml" mc:Ignorable="w14">
+<w:styles xmlns:wp14="http://schemas.microsoft.com/office/word/2010/wordprocessingDrawing" xmlns:mc="http://schemas.openxmlformats.org/markup-compatibility/2006" xmlns:r="http://schemas.openxmlformats.org/officeDocument/2006/relationships" xmlns:w="http://schemas.openxmlformats.org/wordprocessingml/2006/main" xmlns:w14="http://schemas.microsoft.com/office/word/2010/wordml" mc:Ignorable="w14 wp14">
   <w:docDefaults>
     <w:rPrDefault>
       <w:rPr>
-        <w:rFonts w:ascii="Calibri" w:eastAsia="Calibri" w:hAnsi="Calibri" w:cs="Times New Roman"/>
+        <w:rFonts w:ascii="Calibri" w:hAnsi="Calibri" w:eastAsia="Calibri" w:cs="Times New Roman"/>
         <w:lang w:val="fr-FR" w:eastAsia="fr-FR" w:bidi="ar-SA"/>
       </w:rPr>
     </w:rPrDefault>
     <w:pPrDefault/>
   </w:docDefaults>
   <w:latentStyles w:defLockedState="0" w:defUIPriority="99" w:defSemiHidden="1" w:defUnhideWhenUsed="1" w:defQFormat="0" w:count="267">
-    <w:lsdException w:name="Normal" w:locked="1" w:semiHidden="0" w:uiPriority="0" w:unhideWhenUsed="0" w:qFormat="1"/>
-    <w:lsdException w:name="heading 1" w:locked="1" w:semiHidden="0" w:uiPriority="0" w:unhideWhenUsed="0" w:qFormat="1"/>
+    <w:lsdException w:name="Normal" w:locked="1" w:uiPriority="0" w:semiHidden="0" w:unhideWhenUsed="0" w:qFormat="1"/>
+    <w:lsdException w:name="heading 1" w:locked="1" w:uiPriority="0" w:semiHidden="0" w:unhideWhenUsed="0" w:qFormat="1"/>
     <w:lsdException w:name="heading 2" w:locked="1" w:uiPriority="0" w:qFormat="1"/>
     <w:lsdException w:name="heading 3" w:locked="1" w:uiPriority="0" w:qFormat="1"/>
     <w:lsdException w:name="heading 4" w:locked="1" w:uiPriority="0" w:qFormat="1"/>
@@ -2554,135 +2905,135 @@
     <w:lsdException w:name="heading 7" w:locked="1" w:uiPriority="0" w:qFormat="1"/>
     <w:lsdException w:name="heading 8" w:locked="1" w:uiPriority="0" w:qFormat="1"/>
     <w:lsdException w:name="heading 9" w:locked="1" w:uiPriority="0" w:qFormat="1"/>
-    <w:lsdException w:name="toc 1" w:locked="1" w:semiHidden="0" w:uiPriority="0" w:unhideWhenUsed="0"/>
-    <w:lsdException w:name="toc 2" w:locked="1" w:semiHidden="0" w:uiPriority="0" w:unhideWhenUsed="0"/>
-    <w:lsdException w:name="toc 3" w:locked="1" w:semiHidden="0" w:uiPriority="0" w:unhideWhenUsed="0"/>
-    <w:lsdException w:name="toc 4" w:locked="1" w:semiHidden="0" w:uiPriority="0" w:unhideWhenUsed="0"/>
-    <w:lsdException w:name="toc 5" w:locked="1" w:semiHidden="0" w:uiPriority="0" w:unhideWhenUsed="0"/>
-    <w:lsdException w:name="toc 6" w:locked="1" w:semiHidden="0" w:uiPriority="0" w:unhideWhenUsed="0"/>
-    <w:lsdException w:name="toc 7" w:locked="1" w:semiHidden="0" w:uiPriority="0" w:unhideWhenUsed="0"/>
-    <w:lsdException w:name="toc 8" w:locked="1" w:semiHidden="0" w:uiPriority="0" w:unhideWhenUsed="0"/>
-    <w:lsdException w:name="toc 9" w:locked="1" w:semiHidden="0" w:uiPriority="0" w:unhideWhenUsed="0"/>
+    <w:lsdException w:name="toc 1" w:locked="1" w:uiPriority="0" w:semiHidden="0" w:unhideWhenUsed="0"/>
+    <w:lsdException w:name="toc 2" w:locked="1" w:uiPriority="0" w:semiHidden="0" w:unhideWhenUsed="0"/>
+    <w:lsdException w:name="toc 3" w:locked="1" w:uiPriority="0" w:semiHidden="0" w:unhideWhenUsed="0"/>
+    <w:lsdException w:name="toc 4" w:locked="1" w:uiPriority="0" w:semiHidden="0" w:unhideWhenUsed="0"/>
+    <w:lsdException w:name="toc 5" w:locked="1" w:uiPriority="0" w:semiHidden="0" w:unhideWhenUsed="0"/>
+    <w:lsdException w:name="toc 6" w:locked="1" w:uiPriority="0" w:semiHidden="0" w:unhideWhenUsed="0"/>
+    <w:lsdException w:name="toc 7" w:locked="1" w:uiPriority="0" w:semiHidden="0" w:unhideWhenUsed="0"/>
+    <w:lsdException w:name="toc 8" w:locked="1" w:uiPriority="0" w:semiHidden="0" w:unhideWhenUsed="0"/>
+    <w:lsdException w:name="toc 9" w:locked="1" w:uiPriority="0" w:semiHidden="0" w:unhideWhenUsed="0"/>
     <w:lsdException w:name="caption" w:locked="1" w:uiPriority="0" w:qFormat="1"/>
-    <w:lsdException w:name="Title" w:locked="1" w:semiHidden="0" w:uiPriority="0" w:unhideWhenUsed="0" w:qFormat="1"/>
-    <w:lsdException w:name="Default Paragraph Font" w:locked="1" w:semiHidden="0" w:uiPriority="0" w:unhideWhenUsed="0"/>
-    <w:lsdException w:name="Subtitle" w:locked="1" w:semiHidden="0" w:uiPriority="0" w:unhideWhenUsed="0" w:qFormat="1"/>
-    <w:lsdException w:name="Strong" w:locked="1" w:semiHidden="0" w:uiPriority="0" w:unhideWhenUsed="0" w:qFormat="1"/>
-    <w:lsdException w:name="Emphasis" w:locked="1" w:semiHidden="0" w:uiPriority="0" w:unhideWhenUsed="0" w:qFormat="1"/>
-    <w:lsdException w:name="Table Grid" w:locked="1" w:semiHidden="0" w:uiPriority="0" w:unhideWhenUsed="0"/>
+    <w:lsdException w:name="Title" w:locked="1" w:uiPriority="0" w:semiHidden="0" w:unhideWhenUsed="0" w:qFormat="1"/>
+    <w:lsdException w:name="Default Paragraph Font" w:locked="1" w:uiPriority="0" w:semiHidden="0" w:unhideWhenUsed="0"/>
+    <w:lsdException w:name="Subtitle" w:locked="1" w:uiPriority="0" w:semiHidden="0" w:unhideWhenUsed="0" w:qFormat="1"/>
+    <w:lsdException w:name="Strong" w:locked="1" w:uiPriority="0" w:semiHidden="0" w:unhideWhenUsed="0" w:qFormat="1"/>
+    <w:lsdException w:name="Emphasis" w:locked="1" w:uiPriority="0" w:semiHidden="0" w:unhideWhenUsed="0" w:qFormat="1"/>
+    <w:lsdException w:name="Table Grid" w:locked="1" w:uiPriority="0" w:semiHidden="0" w:unhideWhenUsed="0"/>
     <w:lsdException w:name="Placeholder Text" w:unhideWhenUsed="0"/>
-    <w:lsdException w:name="No Spacing" w:semiHidden="0" w:uiPriority="1" w:unhideWhenUsed="0" w:qFormat="1"/>
-    <w:lsdException w:name="Light Shading" w:semiHidden="0" w:uiPriority="60" w:unhideWhenUsed="0"/>
-    <w:lsdException w:name="Light List" w:semiHidden="0" w:uiPriority="61" w:unhideWhenUsed="0"/>
-    <w:lsdException w:name="Light Grid" w:semiHidden="0" w:uiPriority="62" w:unhideWhenUsed="0"/>
-    <w:lsdException w:name="Medium Shading 1" w:semiHidden="0" w:uiPriority="63" w:unhideWhenUsed="0"/>
-    <w:lsdException w:name="Medium Shading 2" w:semiHidden="0" w:uiPriority="64" w:unhideWhenUsed="0"/>
-    <w:lsdException w:name="Medium List 1" w:semiHidden="0" w:uiPriority="65" w:unhideWhenUsed="0"/>
-    <w:lsdException w:name="Medium List 2" w:semiHidden="0" w:uiPriority="66" w:unhideWhenUsed="0"/>
-    <w:lsdException w:name="Medium Grid 1" w:semiHidden="0" w:uiPriority="67" w:unhideWhenUsed="0"/>
-    <w:lsdException w:name="Medium Grid 2" w:semiHidden="0" w:uiPriority="68" w:unhideWhenUsed="0"/>
-    <w:lsdException w:name="Medium Grid 3" w:semiHidden="0" w:uiPriority="69" w:unhideWhenUsed="0"/>
-    <w:lsdException w:name="Dark List" w:semiHidden="0" w:uiPriority="70" w:unhideWhenUsed="0"/>
-    <w:lsdException w:name="Colorful Shading" w:semiHidden="0" w:uiPriority="71" w:unhideWhenUsed="0"/>
-    <w:lsdException w:name="Colorful List" w:semiHidden="0" w:uiPriority="72" w:unhideWhenUsed="0"/>
-    <w:lsdException w:name="Colorful Grid" w:semiHidden="0" w:uiPriority="73" w:unhideWhenUsed="0"/>
-    <w:lsdException w:name="Light Shading Accent 1" w:semiHidden="0" w:uiPriority="60" w:unhideWhenUsed="0"/>
-    <w:lsdException w:name="Light List Accent 1" w:semiHidden="0" w:uiPriority="61" w:unhideWhenUsed="0"/>
-    <w:lsdException w:name="Light Grid Accent 1" w:semiHidden="0" w:uiPriority="62" w:unhideWhenUsed="0"/>
-    <w:lsdException w:name="Medium Shading 1 Accent 1" w:semiHidden="0" w:uiPriority="63" w:unhideWhenUsed="0"/>
-    <w:lsdException w:name="Medium Shading 2 Accent 1" w:semiHidden="0" w:uiPriority="64" w:unhideWhenUsed="0"/>
-    <w:lsdException w:name="Medium List 1 Accent 1" w:semiHidden="0" w:uiPriority="65" w:unhideWhenUsed="0"/>
+    <w:lsdException w:name="No Spacing" w:uiPriority="1" w:semiHidden="0" w:unhideWhenUsed="0" w:qFormat="1"/>
+    <w:lsdException w:name="Light Shading" w:uiPriority="60" w:semiHidden="0" w:unhideWhenUsed="0"/>
+    <w:lsdException w:name="Light List" w:uiPriority="61" w:semiHidden="0" w:unhideWhenUsed="0"/>
+    <w:lsdException w:name="Light Grid" w:uiPriority="62" w:semiHidden="0" w:unhideWhenUsed="0"/>
+    <w:lsdException w:name="Medium Shading 1" w:uiPriority="63" w:semiHidden="0" w:unhideWhenUsed="0"/>
+    <w:lsdException w:name="Medium Shading 2" w:uiPriority="64" w:semiHidden="0" w:unhideWhenUsed="0"/>
+    <w:lsdException w:name="Medium List 1" w:uiPriority="65" w:semiHidden="0" w:unhideWhenUsed="0"/>
+    <w:lsdException w:name="Medium List 2" w:uiPriority="66" w:semiHidden="0" w:unhideWhenUsed="0"/>
+    <w:lsdException w:name="Medium Grid 1" w:uiPriority="67" w:semiHidden="0" w:unhideWhenUsed="0"/>
+    <w:lsdException w:name="Medium Grid 2" w:uiPriority="68" w:semiHidden="0" w:unhideWhenUsed="0"/>
+    <w:lsdException w:name="Medium Grid 3" w:uiPriority="69" w:semiHidden="0" w:unhideWhenUsed="0"/>
+    <w:lsdException w:name="Dark List" w:uiPriority="70" w:semiHidden="0" w:unhideWhenUsed="0"/>
+    <w:lsdException w:name="Colorful Shading" w:uiPriority="71" w:semiHidden="0" w:unhideWhenUsed="0"/>
+    <w:lsdException w:name="Colorful List" w:uiPriority="72" w:semiHidden="0" w:unhideWhenUsed="0"/>
+    <w:lsdException w:name="Colorful Grid" w:uiPriority="73" w:semiHidden="0" w:unhideWhenUsed="0"/>
+    <w:lsdException w:name="Light Shading Accent 1" w:uiPriority="60" w:semiHidden="0" w:unhideWhenUsed="0"/>
+    <w:lsdException w:name="Light List Accent 1" w:uiPriority="61" w:semiHidden="0" w:unhideWhenUsed="0"/>
+    <w:lsdException w:name="Light Grid Accent 1" w:uiPriority="62" w:semiHidden="0" w:unhideWhenUsed="0"/>
+    <w:lsdException w:name="Medium Shading 1 Accent 1" w:uiPriority="63" w:semiHidden="0" w:unhideWhenUsed="0"/>
+    <w:lsdException w:name="Medium Shading 2 Accent 1" w:uiPriority="64" w:semiHidden="0" w:unhideWhenUsed="0"/>
+    <w:lsdException w:name="Medium List 1 Accent 1" w:uiPriority="65" w:semiHidden="0" w:unhideWhenUsed="0"/>
     <w:lsdException w:name="Revision" w:unhideWhenUsed="0"/>
-    <w:lsdException w:name="List Paragraph" w:semiHidden="0" w:uiPriority="34" w:unhideWhenUsed="0" w:qFormat="1"/>
-    <w:lsdException w:name="Quote" w:semiHidden="0" w:uiPriority="29" w:unhideWhenUsed="0" w:qFormat="1"/>
-    <w:lsdException w:name="Intense Quote" w:semiHidden="0" w:uiPriority="30" w:unhideWhenUsed="0" w:qFormat="1"/>
-    <w:lsdException w:name="Medium List 2 Accent 1" w:semiHidden="0" w:uiPriority="66" w:unhideWhenUsed="0"/>
-    <w:lsdException w:name="Medium Grid 1 Accent 1" w:semiHidden="0" w:uiPriority="67" w:unhideWhenUsed="0"/>
-    <w:lsdException w:name="Medium Grid 2 Accent 1" w:semiHidden="0" w:uiPriority="68" w:unhideWhenUsed="0"/>
-    <w:lsdException w:name="Medium Grid 3 Accent 1" w:semiHidden="0" w:uiPriority="69" w:unhideWhenUsed="0"/>
-    <w:lsdException w:name="Dark List Accent 1" w:semiHidden="0" w:uiPriority="70" w:unhideWhenUsed="0"/>
-    <w:lsdException w:name="Colorful Shading Accent 1" w:semiHidden="0" w:uiPriority="71" w:unhideWhenUsed="0"/>
-    <w:lsdException w:name="Colorful List Accent 1" w:semiHidden="0" w:uiPriority="72" w:unhideWhenUsed="0"/>
-    <w:lsdException w:name="Colorful Grid Accent 1" w:semiHidden="0" w:uiPriority="73" w:unhideWhenUsed="0"/>
-    <w:lsdException w:name="Light Shading Accent 2" w:semiHidden="0" w:uiPriority="60" w:unhideWhenUsed="0"/>
-    <w:lsdException w:name="Light List Accent 2" w:semiHidden="0" w:uiPriority="61" w:unhideWhenUsed="0"/>
-    <w:lsdException w:name="Light Grid Accent 2" w:semiHidden="0" w:uiPriority="62" w:unhideWhenUsed="0"/>
-    <w:lsdException w:name="Medium Shading 1 Accent 2" w:semiHidden="0" w:uiPriority="63" w:unhideWhenUsed="0"/>
-    <w:lsdException w:name="Medium Shading 2 Accent 2" w:semiHidden="0" w:uiPriority="64" w:unhideWhenUsed="0"/>
-    <w:lsdException w:name="Medium List 1 Accent 2" w:semiHidden="0" w:uiPriority="65" w:unhideWhenUsed="0"/>
-    <w:lsdException w:name="Medium List 2 Accent 2" w:semiHidden="0" w:uiPriority="66" w:unhideWhenUsed="0"/>
-    <w:lsdException w:name="Medium Grid 1 Accent 2" w:semiHidden="0" w:uiPriority="67" w:unhideWhenUsed="0"/>
-    <w:lsdException w:name="Medium Grid 2 Accent 2" w:semiHidden="0" w:uiPriority="68" w:unhideWhenUsed="0"/>
-    <w:lsdException w:name="Medium Grid 3 Accent 2" w:semiHidden="0" w:uiPriority="69" w:unhideWhenUsed="0"/>
-    <w:lsdException w:name="Dark List Accent 2" w:semiHidden="0" w:uiPriority="70" w:unhideWhenUsed="0"/>
-    <w:lsdException w:name="Colorful Shading Accent 2" w:semiHidden="0" w:uiPriority="71" w:unhideWhenUsed="0"/>
-    <w:lsdException w:name="Colorful List Accent 2" w:semiHidden="0" w:uiPriority="72" w:unhideWhenUsed="0"/>
-    <w:lsdException w:name="Colorful Grid Accent 2" w:semiHidden="0" w:uiPriority="73" w:unhideWhenUsed="0"/>
-    <w:lsdException w:name="Light Shading Accent 3" w:semiHidden="0" w:uiPriority="60" w:unhideWhenUsed="0"/>
-    <w:lsdException w:name="Light List Accent 3" w:semiHidden="0" w:uiPriority="61" w:unhideWhenUsed="0"/>
-    <w:lsdException w:name="Light Grid Accent 3" w:semiHidden="0" w:uiPriority="62" w:unhideWhenUsed="0"/>
-    <w:lsdException w:name="Medium Shading 1 Accent 3" w:semiHidden="0" w:uiPriority="63" w:unhideWhenUsed="0"/>
-    <w:lsdException w:name="Medium Shading 2 Accent 3" w:semiHidden="0" w:uiPriority="64" w:unhideWhenUsed="0"/>
-    <w:lsdException w:name="Medium List 1 Accent 3" w:semiHidden="0" w:uiPriority="65" w:unhideWhenUsed="0"/>
-    <w:lsdException w:name="Medium List 2 Accent 3" w:semiHidden="0" w:uiPriority="66" w:unhideWhenUsed="0"/>
-    <w:lsdException w:name="Medium Grid 1 Accent 3" w:semiHidden="0" w:uiPriority="67" w:unhideWhenUsed="0"/>
-    <w:lsdException w:name="Medium Grid 2 Accent 3" w:semiHidden="0" w:uiPriority="68" w:unhideWhenUsed="0"/>
-    <w:lsdException w:name="Medium Grid 3 Accent 3" w:semiHidden="0" w:uiPriority="69" w:unhideWhenUsed="0"/>
-    <w:lsdException w:name="Dark List Accent 3" w:semiHidden="0" w:uiPriority="70" w:unhideWhenUsed="0"/>
-    <w:lsdException w:name="Colorful Shading Accent 3" w:semiHidden="0" w:uiPriority="71" w:unhideWhenUsed="0"/>
-    <w:lsdException w:name="Colorful List Accent 3" w:semiHidden="0" w:uiPriority="72" w:unhideWhenUsed="0"/>
-    <w:lsdException w:name="Colorful Grid Accent 3" w:semiHidden="0" w:uiPriority="73" w:unhideWhenUsed="0"/>
-    <w:lsdException w:name="Light Shading Accent 4" w:semiHidden="0" w:uiPriority="60" w:unhideWhenUsed="0"/>
-    <w:lsdException w:name="Light List Accent 4" w:semiHidden="0" w:uiPriority="61" w:unhideWhenUsed="0"/>
-    <w:lsdException w:name="Light Grid Accent 4" w:semiHidden="0" w:uiPriority="62" w:unhideWhenUsed="0"/>
-    <w:lsdException w:name="Medium Shading 1 Accent 4" w:semiHidden="0" w:uiPriority="63" w:unhideWhenUsed="0"/>
-    <w:lsdException w:name="Medium Shading 2 Accent 4" w:semiHidden="0" w:uiPriority="64" w:unhideWhenUsed="0"/>
-    <w:lsdException w:name="Medium List 1 Accent 4" w:semiHidden="0" w:uiPriority="65" w:unhideWhenUsed="0"/>
-    <w:lsdException w:name="Medium List 2 Accent 4" w:semiHidden="0" w:uiPriority="66" w:unhideWhenUsed="0"/>
-    <w:lsdException w:name="Medium Grid 1 Accent 4" w:semiHidden="0" w:uiPriority="67" w:unhideWhenUsed="0"/>
-    <w:lsdException w:name="Medium Grid 2 Accent 4" w:semiHidden="0" w:uiPriority="68" w:unhideWhenUsed="0"/>
-    <w:lsdException w:name="Medium Grid 3 Accent 4" w:semiHidden="0" w:uiPriority="69" w:unhideWhenUsed="0"/>
-    <w:lsdException w:name="Dark List Accent 4" w:semiHidden="0" w:uiPriority="70" w:unhideWhenUsed="0"/>
-    <w:lsdException w:name="Colorful Shading Accent 4" w:semiHidden="0" w:uiPriority="71" w:unhideWhenUsed="0"/>
-    <w:lsdException w:name="Colorful List Accent 4" w:semiHidden="0" w:uiPriority="72" w:unhideWhenUsed="0"/>
-    <w:lsdException w:name="Colorful Grid Accent 4" w:semiHidden="0" w:uiPriority="73" w:unhideWhenUsed="0"/>
-    <w:lsdException w:name="Light Shading Accent 5" w:semiHidden="0" w:uiPriority="60" w:unhideWhenUsed="0"/>
-    <w:lsdException w:name="Light List Accent 5" w:semiHidden="0" w:uiPriority="61" w:unhideWhenUsed="0"/>
-    <w:lsdException w:name="Light Grid Accent 5" w:semiHidden="0" w:uiPriority="62" w:unhideWhenUsed="0"/>
-    <w:lsdException w:name="Medium Shading 1 Accent 5" w:semiHidden="0" w:uiPriority="63" w:unhideWhenUsed="0"/>
-    <w:lsdException w:name="Medium Shading 2 Accent 5" w:semiHidden="0" w:uiPriority="64" w:unhideWhenUsed="0"/>
-    <w:lsdException w:name="Medium List 1 Accent 5" w:semiHidden="0" w:uiPriority="65" w:unhideWhenUsed="0"/>
-    <w:lsdException w:name="Medium List 2 Accent 5" w:semiHidden="0" w:uiPriority="66" w:unhideWhenUsed="0"/>
-    <w:lsdException w:name="Medium Grid 1 Accent 5" w:semiHidden="0" w:uiPriority="67" w:unhideWhenUsed="0"/>
-    <w:lsdException w:name="Medium Grid 2 Accent 5" w:semiHidden="0" w:uiPriority="68" w:unhideWhenUsed="0"/>
-    <w:lsdException w:name="Medium Grid 3 Accent 5" w:semiHidden="0" w:uiPriority="69" w:unhideWhenUsed="0"/>
-    <w:lsdException w:name="Dark List Accent 5" w:semiHidden="0" w:uiPriority="70" w:unhideWhenUsed="0"/>
-    <w:lsdException w:name="Colorful Shading Accent 5" w:semiHidden="0" w:uiPriority="71" w:unhideWhenUsed="0"/>
-    <w:lsdException w:name="Colorful List Accent 5" w:semiHidden="0" w:uiPriority="72" w:unhideWhenUsed="0"/>
-    <w:lsdException w:name="Colorful Grid Accent 5" w:semiHidden="0" w:uiPriority="73" w:unhideWhenUsed="0"/>
-    <w:lsdException w:name="Light Shading Accent 6" w:semiHidden="0" w:uiPriority="60" w:unhideWhenUsed="0"/>
-    <w:lsdException w:name="Light List Accent 6" w:semiHidden="0" w:uiPriority="61" w:unhideWhenUsed="0"/>
-    <w:lsdException w:name="Light Grid Accent 6" w:semiHidden="0" w:uiPriority="62" w:unhideWhenUsed="0"/>
-    <w:lsdException w:name="Medium Shading 1 Accent 6" w:semiHidden="0" w:uiPriority="63" w:unhideWhenUsed="0"/>
-    <w:lsdException w:name="Medium Shading 2 Accent 6" w:semiHidden="0" w:uiPriority="64" w:unhideWhenUsed="0"/>
-    <w:lsdException w:name="Medium List 1 Accent 6" w:semiHidden="0" w:uiPriority="65" w:unhideWhenUsed="0"/>
-    <w:lsdException w:name="Medium List 2 Accent 6" w:semiHidden="0" w:uiPriority="66" w:unhideWhenUsed="0"/>
-    <w:lsdException w:name="Medium Grid 1 Accent 6" w:semiHidden="0" w:uiPriority="67" w:unhideWhenUsed="0"/>
-    <w:lsdException w:name="Medium Grid 2 Accent 6" w:semiHidden="0" w:uiPriority="68" w:unhideWhenUsed="0"/>
-    <w:lsdException w:name="Medium Grid 3 Accent 6" w:semiHidden="0" w:uiPriority="69" w:unhideWhenUsed="0"/>
-    <w:lsdException w:name="Dark List Accent 6" w:semiHidden="0" w:uiPriority="70" w:unhideWhenUsed="0"/>
-    <w:lsdException w:name="Colorful Shading Accent 6" w:semiHidden="0" w:uiPriority="71" w:unhideWhenUsed="0"/>
-    <w:lsdException w:name="Colorful List Accent 6" w:semiHidden="0" w:uiPriority="72" w:unhideWhenUsed="0"/>
-    <w:lsdException w:name="Colorful Grid Accent 6" w:semiHidden="0" w:uiPriority="73" w:unhideWhenUsed="0"/>
-    <w:lsdException w:name="Subtle Emphasis" w:semiHidden="0" w:uiPriority="19" w:unhideWhenUsed="0" w:qFormat="1"/>
-    <w:lsdException w:name="Intense Emphasis" w:semiHidden="0" w:uiPriority="21" w:unhideWhenUsed="0" w:qFormat="1"/>
-    <w:lsdException w:name="Subtle Reference" w:semiHidden="0" w:uiPriority="31" w:unhideWhenUsed="0" w:qFormat="1"/>
-    <w:lsdException w:name="Intense Reference" w:semiHidden="0" w:uiPriority="32" w:unhideWhenUsed="0" w:qFormat="1"/>
-    <w:lsdException w:name="Book Title" w:semiHidden="0" w:uiPriority="33" w:unhideWhenUsed="0" w:qFormat="1"/>
+    <w:lsdException w:name="List Paragraph" w:uiPriority="34" w:semiHidden="0" w:unhideWhenUsed="0" w:qFormat="1"/>
+    <w:lsdException w:name="Quote" w:uiPriority="29" w:semiHidden="0" w:unhideWhenUsed="0" w:qFormat="1"/>
+    <w:lsdException w:name="Intense Quote" w:uiPriority="30" w:semiHidden="0" w:unhideWhenUsed="0" w:qFormat="1"/>
+    <w:lsdException w:name="Medium List 2 Accent 1" w:uiPriority="66" w:semiHidden="0" w:unhideWhenUsed="0"/>
+    <w:lsdException w:name="Medium Grid 1 Accent 1" w:uiPriority="67" w:semiHidden="0" w:unhideWhenUsed="0"/>
+    <w:lsdException w:name="Medium Grid 2 Accent 1" w:uiPriority="68" w:semiHidden="0" w:unhideWhenUsed="0"/>
+    <w:lsdException w:name="Medium Grid 3 Accent 1" w:uiPriority="69" w:semiHidden="0" w:unhideWhenUsed="0"/>
+    <w:lsdException w:name="Dark List Accent 1" w:uiPriority="70" w:semiHidden="0" w:unhideWhenUsed="0"/>
+    <w:lsdException w:name="Colorful Shading Accent 1" w:uiPriority="71" w:semiHidden="0" w:unhideWhenUsed="0"/>
+    <w:lsdException w:name="Colorful List Accent 1" w:uiPriority="72" w:semiHidden="0" w:unhideWhenUsed="0"/>
+    <w:lsdException w:name="Colorful Grid Accent 1" w:uiPriority="73" w:semiHidden="0" w:unhideWhenUsed="0"/>
+    <w:lsdException w:name="Light Shading Accent 2" w:uiPriority="60" w:semiHidden="0" w:unhideWhenUsed="0"/>
+    <w:lsdException w:name="Light List Accent 2" w:uiPriority="61" w:semiHidden="0" w:unhideWhenUsed="0"/>
+    <w:lsdException w:name="Light Grid Accent 2" w:uiPriority="62" w:semiHidden="0" w:unhideWhenUsed="0"/>
+    <w:lsdException w:name="Medium Shading 1 Accent 2" w:uiPriority="63" w:semiHidden="0" w:unhideWhenUsed="0"/>
+    <w:lsdException w:name="Medium Shading 2 Accent 2" w:uiPriority="64" w:semiHidden="0" w:unhideWhenUsed="0"/>
+    <w:lsdException w:name="Medium List 1 Accent 2" w:uiPriority="65" w:semiHidden="0" w:unhideWhenUsed="0"/>
+    <w:lsdException w:name="Medium List 2 Accent 2" w:uiPriority="66" w:semiHidden="0" w:unhideWhenUsed="0"/>
+    <w:lsdException w:name="Medium Grid 1 Accent 2" w:uiPriority="67" w:semiHidden="0" w:unhideWhenUsed="0"/>
+    <w:lsdException w:name="Medium Grid 2 Accent 2" w:uiPriority="68" w:semiHidden="0" w:unhideWhenUsed="0"/>
+    <w:lsdException w:name="Medium Grid 3 Accent 2" w:uiPriority="69" w:semiHidden="0" w:unhideWhenUsed="0"/>
+    <w:lsdException w:name="Dark List Accent 2" w:uiPriority="70" w:semiHidden="0" w:unhideWhenUsed="0"/>
+    <w:lsdException w:name="Colorful Shading Accent 2" w:uiPriority="71" w:semiHidden="0" w:unhideWhenUsed="0"/>
+    <w:lsdException w:name="Colorful List Accent 2" w:uiPriority="72" w:semiHidden="0" w:unhideWhenUsed="0"/>
+    <w:lsdException w:name="Colorful Grid Accent 2" w:uiPriority="73" w:semiHidden="0" w:unhideWhenUsed="0"/>
+    <w:lsdException w:name="Light Shading Accent 3" w:uiPriority="60" w:semiHidden="0" w:unhideWhenUsed="0"/>
+    <w:lsdException w:name="Light List Accent 3" w:uiPriority="61" w:semiHidden="0" w:unhideWhenUsed="0"/>
+    <w:lsdException w:name="Light Grid Accent 3" w:uiPriority="62" w:semiHidden="0" w:unhideWhenUsed="0"/>
+    <w:lsdException w:name="Medium Shading 1 Accent 3" w:uiPriority="63" w:semiHidden="0" w:unhideWhenUsed="0"/>
+    <w:lsdException w:name="Medium Shading 2 Accent 3" w:uiPriority="64" w:semiHidden="0" w:unhideWhenUsed="0"/>
+    <w:lsdException w:name="Medium List 1 Accent 3" w:uiPriority="65" w:semiHidden="0" w:unhideWhenUsed="0"/>
+    <w:lsdException w:name="Medium List 2 Accent 3" w:uiPriority="66" w:semiHidden="0" w:unhideWhenUsed="0"/>
+    <w:lsdException w:name="Medium Grid 1 Accent 3" w:uiPriority="67" w:semiHidden="0" w:unhideWhenUsed="0"/>
+    <w:lsdException w:name="Medium Grid 2 Accent 3" w:uiPriority="68" w:semiHidden="0" w:unhideWhenUsed="0"/>
+    <w:lsdException w:name="Medium Grid 3 Accent 3" w:uiPriority="69" w:semiHidden="0" w:unhideWhenUsed="0"/>
+    <w:lsdException w:name="Dark List Accent 3" w:uiPriority="70" w:semiHidden="0" w:unhideWhenUsed="0"/>
+    <w:lsdException w:name="Colorful Shading Accent 3" w:uiPriority="71" w:semiHidden="0" w:unhideWhenUsed="0"/>
+    <w:lsdException w:name="Colorful List Accent 3" w:uiPriority="72" w:semiHidden="0" w:unhideWhenUsed="0"/>
+    <w:lsdException w:name="Colorful Grid Accent 3" w:uiPriority="73" w:semiHidden="0" w:unhideWhenUsed="0"/>
+    <w:lsdException w:name="Light Shading Accent 4" w:uiPriority="60" w:semiHidden="0" w:unhideWhenUsed="0"/>
+    <w:lsdException w:name="Light List Accent 4" w:uiPriority="61" w:semiHidden="0" w:unhideWhenUsed="0"/>
+    <w:lsdException w:name="Light Grid Accent 4" w:uiPriority="62" w:semiHidden="0" w:unhideWhenUsed="0"/>
+    <w:lsdException w:name="Medium Shading 1 Accent 4" w:uiPriority="63" w:semiHidden="0" w:unhideWhenUsed="0"/>
+    <w:lsdException w:name="Medium Shading 2 Accent 4" w:uiPriority="64" w:semiHidden="0" w:unhideWhenUsed="0"/>
+    <w:lsdException w:name="Medium List 1 Accent 4" w:uiPriority="65" w:semiHidden="0" w:unhideWhenUsed="0"/>
+    <w:lsdException w:name="Medium List 2 Accent 4" w:uiPriority="66" w:semiHidden="0" w:unhideWhenUsed="0"/>
+    <w:lsdException w:name="Medium Grid 1 Accent 4" w:uiPriority="67" w:semiHidden="0" w:unhideWhenUsed="0"/>
+    <w:lsdException w:name="Medium Grid 2 Accent 4" w:uiPriority="68" w:semiHidden="0" w:unhideWhenUsed="0"/>
+    <w:lsdException w:name="Medium Grid 3 Accent 4" w:uiPriority="69" w:semiHidden="0" w:unhideWhenUsed="0"/>
+    <w:lsdException w:name="Dark List Accent 4" w:uiPriority="70" w:semiHidden="0" w:unhideWhenUsed="0"/>
+    <w:lsdException w:name="Colorful Shading Accent 4" w:uiPriority="71" w:semiHidden="0" w:unhideWhenUsed="0"/>
+    <w:lsdException w:name="Colorful List Accent 4" w:uiPriority="72" w:semiHidden="0" w:unhideWhenUsed="0"/>
+    <w:lsdException w:name="Colorful Grid Accent 4" w:uiPriority="73" w:semiHidden="0" w:unhideWhenUsed="0"/>
+    <w:lsdException w:name="Light Shading Accent 5" w:uiPriority="60" w:semiHidden="0" w:unhideWhenUsed="0"/>
+    <w:lsdException w:name="Light List Accent 5" w:uiPriority="61" w:semiHidden="0" w:unhideWhenUsed="0"/>
+    <w:lsdException w:name="Light Grid Accent 5" w:uiPriority="62" w:semiHidden="0" w:unhideWhenUsed="0"/>
+    <w:lsdException w:name="Medium Shading 1 Accent 5" w:uiPriority="63" w:semiHidden="0" w:unhideWhenUsed="0"/>
+    <w:lsdException w:name="Medium Shading 2 Accent 5" w:uiPriority="64" w:semiHidden="0" w:unhideWhenUsed="0"/>
+    <w:lsdException w:name="Medium List 1 Accent 5" w:uiPriority="65" w:semiHidden="0" w:unhideWhenUsed="0"/>
+    <w:lsdException w:name="Medium List 2 Accent 5" w:uiPriority="66" w:semiHidden="0" w:unhideWhenUsed="0"/>
+    <w:lsdException w:name="Medium Grid 1 Accent 5" w:uiPriority="67" w:semiHidden="0" w:unhideWhenUsed="0"/>
+    <w:lsdException w:name="Medium Grid 2 Accent 5" w:uiPriority="68" w:semiHidden="0" w:unhideWhenUsed="0"/>
+    <w:lsdException w:name="Medium Grid 3 Accent 5" w:uiPriority="69" w:semiHidden="0" w:unhideWhenUsed="0"/>
+    <w:lsdException w:name="Dark List Accent 5" w:uiPriority="70" w:semiHidden="0" w:unhideWhenUsed="0"/>
+    <w:lsdException w:name="Colorful Shading Accent 5" w:uiPriority="71" w:semiHidden="0" w:unhideWhenUsed="0"/>
+    <w:lsdException w:name="Colorful List Accent 5" w:uiPriority="72" w:semiHidden="0" w:unhideWhenUsed="0"/>
+    <w:lsdException w:name="Colorful Grid Accent 5" w:uiPriority="73" w:semiHidden="0" w:unhideWhenUsed="0"/>
+    <w:lsdException w:name="Light Shading Accent 6" w:uiPriority="60" w:semiHidden="0" w:unhideWhenUsed="0"/>
+    <w:lsdException w:name="Light List Accent 6" w:uiPriority="61" w:semiHidden="0" w:unhideWhenUsed="0"/>
+    <w:lsdException w:name="Light Grid Accent 6" w:uiPriority="62" w:semiHidden="0" w:unhideWhenUsed="0"/>
+    <w:lsdException w:name="Medium Shading 1 Accent 6" w:uiPriority="63" w:semiHidden="0" w:unhideWhenUsed="0"/>
+    <w:lsdException w:name="Medium Shading 2 Accent 6" w:uiPriority="64" w:semiHidden="0" w:unhideWhenUsed="0"/>
+    <w:lsdException w:name="Medium List 1 Accent 6" w:uiPriority="65" w:semiHidden="0" w:unhideWhenUsed="0"/>
+    <w:lsdException w:name="Medium List 2 Accent 6" w:uiPriority="66" w:semiHidden="0" w:unhideWhenUsed="0"/>
+    <w:lsdException w:name="Medium Grid 1 Accent 6" w:uiPriority="67" w:semiHidden="0" w:unhideWhenUsed="0"/>
+    <w:lsdException w:name="Medium Grid 2 Accent 6" w:uiPriority="68" w:semiHidden="0" w:unhideWhenUsed="0"/>
+    <w:lsdException w:name="Medium Grid 3 Accent 6" w:uiPriority="69" w:semiHidden="0" w:unhideWhenUsed="0"/>
+    <w:lsdException w:name="Dark List Accent 6" w:uiPriority="70" w:semiHidden="0" w:unhideWhenUsed="0"/>
+    <w:lsdException w:name="Colorful Shading Accent 6" w:uiPriority="71" w:semiHidden="0" w:unhideWhenUsed="0"/>
+    <w:lsdException w:name="Colorful List Accent 6" w:uiPriority="72" w:semiHidden="0" w:unhideWhenUsed="0"/>
+    <w:lsdException w:name="Colorful Grid Accent 6" w:uiPriority="73" w:semiHidden="0" w:unhideWhenUsed="0"/>
+    <w:lsdException w:name="Subtle Emphasis" w:uiPriority="19" w:semiHidden="0" w:unhideWhenUsed="0" w:qFormat="1"/>
+    <w:lsdException w:name="Intense Emphasis" w:uiPriority="21" w:semiHidden="0" w:unhideWhenUsed="0" w:qFormat="1"/>
+    <w:lsdException w:name="Subtle Reference" w:uiPriority="31" w:semiHidden="0" w:unhideWhenUsed="0" w:qFormat="1"/>
+    <w:lsdException w:name="Intense Reference" w:uiPriority="32" w:semiHidden="0" w:unhideWhenUsed="0" w:qFormat="1"/>
+    <w:lsdException w:name="Book Title" w:uiPriority="33" w:semiHidden="0" w:unhideWhenUsed="0" w:qFormat="1"/>
     <w:lsdException w:name="Bibliography" w:uiPriority="37"/>
     <w:lsdException w:name="TOC Heading" w:uiPriority="39" w:qFormat="1"/>
   </w:latentStyles>
-  <w:style w:type="paragraph" w:default="1" w:styleId="Normal">
+  <w:style w:type="paragraph" w:styleId="Normal" w:default="1">
     <w:name w:val="Normal"/>
     <w:qFormat/>
     <w:pPr>
@@ -2710,7 +3061,7 @@
       <w:outlineLvl w:val="1"/>
     </w:pPr>
     <w:rPr>
-      <w:rFonts w:asciiTheme="majorHAnsi" w:eastAsiaTheme="majorEastAsia" w:hAnsiTheme="majorHAnsi" w:cstheme="majorBidi"/>
+      <w:rFonts w:asciiTheme="majorHAnsi" w:hAnsiTheme="majorHAnsi" w:eastAsiaTheme="majorEastAsia" w:cstheme="majorBidi"/>
       <w:b/>
       <w:bCs/>
       <w:color w:val="4F81BD" w:themeColor="accent1"/>
@@ -2734,19 +3085,19 @@
       <w:outlineLvl w:val="2"/>
     </w:pPr>
     <w:rPr>
-      <w:rFonts w:asciiTheme="majorHAnsi" w:eastAsiaTheme="majorEastAsia" w:hAnsiTheme="majorHAnsi" w:cstheme="majorBidi"/>
+      <w:rFonts w:asciiTheme="majorHAnsi" w:hAnsiTheme="majorHAnsi" w:eastAsiaTheme="majorEastAsia" w:cstheme="majorBidi"/>
       <w:b/>
       <w:bCs/>
       <w:color w:val="4F81BD" w:themeColor="accent1"/>
     </w:rPr>
   </w:style>
-  <w:style w:type="character" w:default="1" w:styleId="Policepardfaut">
+  <w:style w:type="character" w:styleId="Policepardfaut" w:default="1">
     <w:name w:val="Default Paragraph Font"/>
     <w:uiPriority w:val="1"/>
     <w:semiHidden/>
     <w:unhideWhenUsed/>
   </w:style>
-  <w:style w:type="table" w:default="1" w:styleId="TableauNormal">
+  <w:style w:type="table" w:styleId="TableauNormal" w:default="1">
     <w:name w:val="Normal Table"/>
     <w:uiPriority w:val="99"/>
     <w:semiHidden/>
@@ -2761,7 +3112,7 @@
       </w:tblCellMar>
     </w:tblPr>
   </w:style>
-  <w:style w:type="numbering" w:default="1" w:styleId="Aucuneliste">
+  <w:style w:type="numbering" w:styleId="Aucuneliste" w:default="1">
     <w:name w:val="No List"/>
     <w:uiPriority w:val="99"/>
     <w:semiHidden/>
@@ -2795,12 +3146,12 @@
     <w:tblPr>
       <w:tblInd w:w="0" w:type="dxa"/>
       <w:tblBorders>
-        <w:top w:val="single" w:sz="4" w:space="0" w:color="auto"/>
-        <w:left w:val="single" w:sz="4" w:space="0" w:color="auto"/>
-        <w:bottom w:val="single" w:sz="4" w:space="0" w:color="auto"/>
-        <w:right w:val="single" w:sz="4" w:space="0" w:color="auto"/>
-        <w:insideH w:val="single" w:sz="4" w:space="0" w:color="auto"/>
-        <w:insideV w:val="single" w:sz="4" w:space="0" w:color="auto"/>
+        <w:top w:val="single" w:color="auto" w:sz="4" w:space="0"/>
+        <w:left w:val="single" w:color="auto" w:sz="4" w:space="0"/>
+        <w:bottom w:val="single" w:color="auto" w:sz="4" w:space="0"/>
+        <w:right w:val="single" w:color="auto" w:sz="4" w:space="0"/>
+        <w:insideH w:val="single" w:color="auto" w:sz="4" w:space="0"/>
+        <w:insideV w:val="single" w:color="auto" w:sz="4" w:space="0"/>
       </w:tblBorders>
       <w:tblCellMar>
         <w:top w:w="0" w:type="dxa"/>
@@ -2832,7 +3183,7 @@
       </w:tabs>
     </w:pPr>
   </w:style>
-  <w:style w:type="character" w:customStyle="1" w:styleId="En-tteCar">
+  <w:style w:type="character" w:styleId="En-tteCar" w:customStyle="1">
     <w:name w:val="En-tête Car"/>
     <w:link w:val="En-tte"/>
     <w:uiPriority w:val="99"/>
@@ -2855,7 +3206,7 @@
       </w:tabs>
     </w:pPr>
   </w:style>
-  <w:style w:type="character" w:customStyle="1" w:styleId="PieddepageCar">
+  <w:style w:type="character" w:styleId="PieddepageCar" w:customStyle="1">
     <w:name w:val="Pied de page Car"/>
     <w:link w:val="Pieddepage"/>
     <w:uiPriority w:val="99"/>
@@ -2881,7 +3232,7 @@
       <w:szCs w:val="16"/>
     </w:rPr>
   </w:style>
-  <w:style w:type="character" w:customStyle="1" w:styleId="TextedebullesCar">
+  <w:style w:type="character" w:styleId="TextedebullesCar" w:customStyle="1">
     <w:name w:val="Texte de bulles Car"/>
     <w:link w:val="Textedebulles"/>
     <w:uiPriority w:val="99"/>
@@ -2915,7 +3266,7 @@
       <w:szCs w:val="20"/>
     </w:rPr>
   </w:style>
-  <w:style w:type="character" w:customStyle="1" w:styleId="CommentaireCar">
+  <w:style w:type="character" w:styleId="CommentaireCar" w:customStyle="1">
     <w:name w:val="Commentaire Car"/>
     <w:link w:val="Commentaire"/>
     <w:uiPriority w:val="99"/>
@@ -2937,7 +3288,7 @@
       <w:bCs/>
     </w:rPr>
   </w:style>
-  <w:style w:type="character" w:customStyle="1" w:styleId="ObjetducommentaireCar">
+  <w:style w:type="character" w:styleId="ObjetducommentaireCar" w:customStyle="1">
     <w:name w:val="Objet du commentaire Car"/>
     <w:link w:val="Objetducommentaire"/>
     <w:uiPriority w:val="99"/>
@@ -2958,13 +3309,13 @@
     <w:rsid w:val="006431A1"/>
     <w:pPr>
       <w:pBdr>
-        <w:bottom w:val="single" w:sz="8" w:space="4" w:color="4F81BD" w:themeColor="accent1"/>
+        <w:bottom w:val="single" w:color="4F81BD" w:themeColor="accent1" w:sz="8" w:space="4"/>
       </w:pBdr>
       <w:spacing w:after="300" w:line="240" w:lineRule="auto"/>
       <w:contextualSpacing/>
     </w:pPr>
     <w:rPr>
-      <w:rFonts w:asciiTheme="majorHAnsi" w:eastAsiaTheme="majorEastAsia" w:hAnsiTheme="majorHAnsi" w:cstheme="majorBidi"/>
+      <w:rFonts w:asciiTheme="majorHAnsi" w:hAnsiTheme="majorHAnsi" w:eastAsiaTheme="majorEastAsia" w:cstheme="majorBidi"/>
       <w:color w:val="17365D" w:themeColor="text2" w:themeShade="BF"/>
       <w:spacing w:val="5"/>
       <w:kern w:val="28"/>
@@ -2972,13 +3323,13 @@
       <w:szCs w:val="52"/>
     </w:rPr>
   </w:style>
-  <w:style w:type="character" w:customStyle="1" w:styleId="TitreCar">
+  <w:style w:type="character" w:styleId="TitreCar" w:customStyle="1">
     <w:name w:val="Titre Car"/>
     <w:basedOn w:val="Policepardfaut"/>
     <w:link w:val="Titre"/>
     <w:rsid w:val="006431A1"/>
     <w:rPr>
-      <w:rFonts w:asciiTheme="majorHAnsi" w:eastAsiaTheme="majorEastAsia" w:hAnsiTheme="majorHAnsi" w:cstheme="majorBidi"/>
+      <w:rFonts w:asciiTheme="majorHAnsi" w:hAnsiTheme="majorHAnsi" w:eastAsiaTheme="majorEastAsia" w:cstheme="majorBidi"/>
       <w:color w:val="17365D" w:themeColor="text2" w:themeShade="BF"/>
       <w:spacing w:val="5"/>
       <w:kern w:val="28"/>
@@ -2987,13 +3338,13 @@
       <w:lang w:eastAsia="en-US"/>
     </w:rPr>
   </w:style>
-  <w:style w:type="character" w:customStyle="1" w:styleId="Titre2Car">
+  <w:style w:type="character" w:styleId="Titre2Car" w:customStyle="1">
     <w:name w:val="Titre 2 Car"/>
     <w:basedOn w:val="Policepardfaut"/>
     <w:link w:val="Titre2"/>
     <w:rsid w:val="006431A1"/>
     <w:rPr>
-      <w:rFonts w:asciiTheme="majorHAnsi" w:eastAsiaTheme="majorEastAsia" w:hAnsiTheme="majorHAnsi" w:cstheme="majorBidi"/>
+      <w:rFonts w:asciiTheme="majorHAnsi" w:hAnsiTheme="majorHAnsi" w:eastAsiaTheme="majorEastAsia" w:cstheme="majorBidi"/>
       <w:b/>
       <w:bCs/>
       <w:color w:val="4F81BD" w:themeColor="accent1"/>
@@ -3013,13 +3364,13 @@
       <w:lang w:eastAsia="en-US"/>
     </w:rPr>
   </w:style>
-  <w:style w:type="character" w:customStyle="1" w:styleId="Titre3Car">
+  <w:style w:type="character" w:styleId="Titre3Car" w:customStyle="1">
     <w:name w:val="Titre 3 Car"/>
     <w:basedOn w:val="Policepardfaut"/>
     <w:link w:val="Titre3"/>
     <w:rsid w:val="00D60FC9"/>
     <w:rPr>
-      <w:rFonts w:asciiTheme="majorHAnsi" w:eastAsiaTheme="majorEastAsia" w:hAnsiTheme="majorHAnsi" w:cstheme="majorBidi"/>
+      <w:rFonts w:asciiTheme="majorHAnsi" w:hAnsiTheme="majorHAnsi" w:eastAsiaTheme="majorEastAsia" w:cstheme="majorBidi"/>
       <w:b/>
       <w:bCs/>
       <w:color w:val="4F81BD" w:themeColor="accent1"/>

</xml_diff>

<commit_message>
loop through first table (only first row)
</commit_message>
<xml_diff>
--- a/opentbs/demo_ms_word.docx
+++ b/opentbs/demo_ms_word.docx
@@ -480,7 +480,23 @@
                 <w:sz w:val="22"/>
                 <w:szCs w:val="22"/>
               </w:rPr>
-              <w:t xml:space="preserve">[a.api_name] </w:t>
+              <w:t>[a.</w:t>
+            </w:r>
+            <w:r>
+              <w:rPr>
+                <w:rFonts w:ascii="Calibri" w:hAnsi="Calibri" w:eastAsia="Calibri" w:cs="Calibri"/>
+                <w:sz w:val="22"/>
+                <w:szCs w:val="22"/>
+              </w:rPr>
+              <w:t>op</w:t>
+            </w:r>
+            <w:r>
+              <w:rPr>
+                <w:rFonts w:ascii="Calibri" w:hAnsi="Calibri" w:eastAsia="Calibri" w:cs="Calibri"/>
+                <w:sz w:val="22"/>
+                <w:szCs w:val="22"/>
+              </w:rPr>
+              <w:t xml:space="preserve">name] </w:t>
             </w:r>
           </w:p>
         </w:tc>
@@ -908,161 +924,6 @@
       <w:pPr>
         <w:pStyle w:val="Normal"/>
       </w:pPr>
-    </w:p>
-    <w:p>
-      <w:pPr>
-        <w:tabs>
-          <w:tab w:val="left" w:pos="360"/>
-        </w:tabs>
-        <w:rPr>
-          <w:color w:val="800000"/>
-          <w:lang w:val="en-US"/>
-        </w:rPr>
-      </w:pPr>
-      <w:r>
-        <w:rPr>
-          <w:color w:val="800000"/>
-          <w:lang w:val="en-US"/>
-        </w:rPr>
-        <w:t>You may consider this before building your own Microsoft Word template:</w:t>
-      </w:r>
-    </w:p>
-    <w:p>
-      <w:pPr>
-        <w:tabs>
-          <w:tab w:val="left" w:pos="360"/>
-        </w:tabs>
-        <w:rPr>
-          <w:color w:val="800000"/>
-          <w:lang w:val="en-US"/>
-        </w:rPr>
-      </w:pPr>
-      <w:r>
-        <w:rPr>
-          <w:color w:val="800000"/>
-          <w:lang w:val="en-US"/>
-        </w:rPr>
-        <w:t>Since OpenTBS version 1.5.0, there is no need to deactivate Spell Checking and Change Tracking ids in the Microsoft Word options. Those features used to deconstruct TBS fields, but now OpenTBS automatically cleans up for you such tags in the XML source of the Ms Word template.</w:t>
-      </w:r>
-    </w:p>
-    <w:p>
-      <w:pPr>
-        <w:tabs>
-          <w:tab w:val="left" w:pos="360"/>
-        </w:tabs>
-        <w:rPr>
-          <w:color w:val="800000"/>
-          <w:lang w:val="en-US"/>
-        </w:rPr>
-      </w:pPr>
-      <w:r>
-        <w:rPr>
-          <w:color w:val="800000"/>
-          <w:lang w:val="en-US"/>
-        </w:rPr>
-        <w:t>Comments, footnotes and endnotes of your Ms Word documents are stored in separated sub-files in the DOCX archive. Thus, you need to manually load the corresponding sub-files in order to merge possible TBS fields placed inside those types of contents.</w:t>
-      </w:r>
-    </w:p>
-    <w:p>
-      <w:pPr>
-        <w:tabs>
-          <w:tab w:val="left" w:pos="360"/>
-        </w:tabs>
-        <w:rPr>
-          <w:color w:val="800000"/>
-          <w:lang w:val="en-US"/>
-        </w:rPr>
-      </w:pPr>
-      <w:r>
-        <w:rPr>
-          <w:color w:val="800000"/>
-          <w:lang w:val="en-US"/>
-        </w:rPr>
-        <w:t>Headers and footers are saved in separated sub-files too. But OpenTBS automatically load those files for you, and thus “</w:t>
-      </w:r>
-      <w:proofErr w:type="spellStart"/>
-      <w:r>
-        <w:rPr>
-          <w:color w:val="800000"/>
-          <w:lang w:val="en-US"/>
-        </w:rPr>
-        <w:t>onload</w:t>
-      </w:r>
-      <w:proofErr w:type="spellEnd"/>
-      <w:r>
-        <w:rPr>
-          <w:color w:val="800000"/>
-          <w:lang w:val="en-US"/>
-        </w:rPr>
-        <w:t>” and “</w:t>
-      </w:r>
-      <w:proofErr w:type="spellStart"/>
-      <w:r>
-        <w:rPr>
-          <w:color w:val="800000"/>
-          <w:lang w:val="en-US"/>
-        </w:rPr>
-        <w:t>onswhow</w:t>
-      </w:r>
-      <w:proofErr w:type="spellEnd"/>
-      <w:r>
-        <w:rPr>
-          <w:color w:val="800000"/>
-          <w:lang w:val="en-US"/>
-        </w:rPr>
-        <w:t>” tags are automatically merged in headers and footers.</w:t>
-      </w:r>
-    </w:p>
-    <w:p>
-      <w:pPr>
-        <w:pStyle w:val="Titre2"/>
-        <w:rPr>
-          <w:noProof/>
-          <w:lang w:val="en-US"/>
-        </w:rPr>
-      </w:pPr>
-      <w:r>
-        <w:rPr>
-          <w:noProof/>
-          <w:lang w:val="en-US"/>
-        </w:rPr>
-        <w:t>M</w:t>
-      </w:r>
-      <w:r>
-        <w:rPr>
-          <w:noProof/>
-          <w:lang w:val="en-US"/>
-        </w:rPr>
-        <w:t>erging data with a Chart</w:t>
-      </w:r>
-    </w:p>
-    <w:p>
-      <w:pPr>
-        <w:spacing w:before="200"/>
-        <w:jc w:val="center"/>
-        <w:rPr>
-          <w:lang w:val="en-US"/>
-        </w:rPr>
-      </w:pPr>
-      <w:r>
-        <w:rPr>
-          <w:noProof/>
-          <w:lang w:eastAsia="fr-FR"/>
-        </w:rPr>
-        <w:drawing>
-          <wp:inline distT="0" distB="0" distL="0" distR="0" wp14:anchorId="65F6094E" wp14:editId="2ACFD7B8">
-            <wp:extent cx="4772025" cy="2181225"/>
-            <wp:effectExtent l="57150" t="19050" r="47625" b="85725"/>
-            <wp:docPr id="2" name="Graphique 2" descr="This is just a nice chart" title="a nice chart"/>
-            <wp:cNvGraphicFramePr/>
-            <a:graphic xmlns:a="http://schemas.openxmlformats.org/drawingml/2006/main">
-              <a:graphicData uri="http://schemas.openxmlformats.org/drawingml/2006/chart">
-                <c:chart xmlns:c="http://schemas.openxmlformats.org/drawingml/2006/chart" xmlns:r="http://schemas.openxmlformats.org/officeDocument/2006/relationships" r:id="rId9"/>
-              </a:graphicData>
-            </a:graphic>
-          </wp:inline>
-        </w:drawing>
-      </w:r>
     </w:p>
     <w:p>
       <w:pPr>
@@ -3901,279 +3762,6 @@
     </w:pPr>
   </w:style>
 </w:styles>
-</file>
-
-<file path=word/charts/chart1.xml><?xml version="1.0" encoding="utf-8"?>
-<c:chartSpace xmlns:c="http://schemas.openxmlformats.org/drawingml/2006/chart" xmlns:a="http://schemas.openxmlformats.org/drawingml/2006/main" xmlns:r="http://schemas.openxmlformats.org/officeDocument/2006/relationships">
-  <c:date1904 val="0"/>
-  <c:lang val="fr-FR"/>
-  <c:roundedCorners val="0"/>
-  <mc:AlternateContent xmlns:mc="http://schemas.openxmlformats.org/markup-compatibility/2006">
-    <mc:Choice xmlns:c14="http://schemas.microsoft.com/office/drawing/2007/8/2/chart" Requires="c14">
-      <c14:style val="102"/>
-    </mc:Choice>
-    <mc:Fallback>
-      <c:style val="2"/>
-    </mc:Fallback>
-  </mc:AlternateContent>
-  <c:chart>
-    <c:autoTitleDeleted val="0"/>
-    <c:plotArea>
-      <c:layout/>
-      <c:lineChart>
-        <c:grouping val="standard"/>
-        <c:varyColors val="0"/>
-        <c:ser>
-          <c:idx val="0"/>
-          <c:order val="0"/>
-          <c:tx>
-            <c:strRef>
-              <c:f>Feuil1!$B$1</c:f>
-              <c:strCache>
-                <c:ptCount val="1"/>
-                <c:pt idx="0">
-                  <c:v>Series 1</c:v>
-                </c:pt>
-              </c:strCache>
-            </c:strRef>
-          </c:tx>
-          <c:marker>
-            <c:symbol val="circle"/>
-            <c:size val="4"/>
-          </c:marker>
-          <c:cat>
-            <c:strRef>
-              <c:f>Feuil1!$A$2:$A$5</c:f>
-              <c:strCache>
-                <c:ptCount val="4"/>
-                <c:pt idx="0">
-                  <c:v>Category A</c:v>
-                </c:pt>
-                <c:pt idx="1">
-                  <c:v>Category B</c:v>
-                </c:pt>
-                <c:pt idx="2">
-                  <c:v>Category C</c:v>
-                </c:pt>
-                <c:pt idx="3">
-                  <c:v>Category D</c:v>
-                </c:pt>
-              </c:strCache>
-            </c:strRef>
-          </c:cat>
-          <c:val>
-            <c:numRef>
-              <c:f>Feuil1!$B$2:$B$5</c:f>
-              <c:numCache>
-                <c:formatCode>General</c:formatCode>
-                <c:ptCount val="4"/>
-                <c:pt idx="0">
-                  <c:v>2</c:v>
-                </c:pt>
-                <c:pt idx="1">
-                  <c:v>2.1</c:v>
-                </c:pt>
-                <c:pt idx="2">
-                  <c:v>2.2000000000000002</c:v>
-                </c:pt>
-                <c:pt idx="3">
-                  <c:v>2.2999999999999998</c:v>
-                </c:pt>
-              </c:numCache>
-            </c:numRef>
-          </c:val>
-          <c:smooth val="0"/>
-        </c:ser>
-        <c:ser>
-          <c:idx val="1"/>
-          <c:order val="1"/>
-          <c:tx>
-            <c:strRef>
-              <c:f>Feuil1!$C$1</c:f>
-              <c:strCache>
-                <c:ptCount val="1"/>
-                <c:pt idx="0">
-                  <c:v>Series 2</c:v>
-                </c:pt>
-              </c:strCache>
-            </c:strRef>
-          </c:tx>
-          <c:marker>
-            <c:symbol val="circle"/>
-            <c:size val="4"/>
-          </c:marker>
-          <c:cat>
-            <c:strRef>
-              <c:f>Feuil1!$A$2:$A$5</c:f>
-              <c:strCache>
-                <c:ptCount val="4"/>
-                <c:pt idx="0">
-                  <c:v>Category A</c:v>
-                </c:pt>
-                <c:pt idx="1">
-                  <c:v>Category B</c:v>
-                </c:pt>
-                <c:pt idx="2">
-                  <c:v>Category C</c:v>
-                </c:pt>
-                <c:pt idx="3">
-                  <c:v>Category D</c:v>
-                </c:pt>
-              </c:strCache>
-            </c:strRef>
-          </c:cat>
-          <c:val>
-            <c:numRef>
-              <c:f>Feuil1!$C$2:$C$5</c:f>
-              <c:numCache>
-                <c:formatCode>General</c:formatCode>
-                <c:ptCount val="4"/>
-                <c:pt idx="0">
-                  <c:v>3</c:v>
-                </c:pt>
-                <c:pt idx="1">
-                  <c:v>3.1</c:v>
-                </c:pt>
-                <c:pt idx="2">
-                  <c:v>3.2</c:v>
-                </c:pt>
-                <c:pt idx="3">
-                  <c:v>3.3</c:v>
-                </c:pt>
-              </c:numCache>
-            </c:numRef>
-          </c:val>
-          <c:smooth val="0"/>
-        </c:ser>
-        <c:ser>
-          <c:idx val="2"/>
-          <c:order val="2"/>
-          <c:tx>
-            <c:strRef>
-              <c:f>Feuil1!$D$1</c:f>
-              <c:strCache>
-                <c:ptCount val="1"/>
-                <c:pt idx="0">
-                  <c:v>Series 3</c:v>
-                </c:pt>
-              </c:strCache>
-            </c:strRef>
-          </c:tx>
-          <c:marker>
-            <c:symbol val="circle"/>
-            <c:size val="4"/>
-          </c:marker>
-          <c:cat>
-            <c:strRef>
-              <c:f>Feuil1!$A$2:$A$5</c:f>
-              <c:strCache>
-                <c:ptCount val="4"/>
-                <c:pt idx="0">
-                  <c:v>Category A</c:v>
-                </c:pt>
-                <c:pt idx="1">
-                  <c:v>Category B</c:v>
-                </c:pt>
-                <c:pt idx="2">
-                  <c:v>Category C</c:v>
-                </c:pt>
-                <c:pt idx="3">
-                  <c:v>Category D</c:v>
-                </c:pt>
-              </c:strCache>
-            </c:strRef>
-          </c:cat>
-          <c:val>
-            <c:numRef>
-              <c:f>Feuil1!$D$2:$D$5</c:f>
-              <c:numCache>
-                <c:formatCode>General</c:formatCode>
-                <c:ptCount val="4"/>
-                <c:pt idx="0">
-                  <c:v>4</c:v>
-                </c:pt>
-                <c:pt idx="1">
-                  <c:v>4.0999999999999996</c:v>
-                </c:pt>
-                <c:pt idx="2">
-                  <c:v>4.2</c:v>
-                </c:pt>
-                <c:pt idx="3">
-                  <c:v>4.3</c:v>
-                </c:pt>
-              </c:numCache>
-            </c:numRef>
-          </c:val>
-          <c:smooth val="0"/>
-        </c:ser>
-        <c:dLbls>
-          <c:showLegendKey val="0"/>
-          <c:showVal val="0"/>
-          <c:showCatName val="0"/>
-          <c:showSerName val="0"/>
-          <c:showPercent val="0"/>
-          <c:showBubbleSize val="0"/>
-        </c:dLbls>
-        <c:marker val="1"/>
-        <c:smooth val="0"/>
-        <c:axId val="81063296"/>
-        <c:axId val="81462400"/>
-      </c:lineChart>
-      <c:catAx>
-        <c:axId val="81063296"/>
-        <c:scaling>
-          <c:orientation val="minMax"/>
-        </c:scaling>
-        <c:delete val="0"/>
-        <c:axPos val="b"/>
-        <c:majorTickMark val="out"/>
-        <c:minorTickMark val="none"/>
-        <c:tickLblPos val="nextTo"/>
-        <c:crossAx val="81462400"/>
-        <c:crosses val="autoZero"/>
-        <c:auto val="1"/>
-        <c:lblAlgn val="ctr"/>
-        <c:lblOffset val="100"/>
-        <c:noMultiLvlLbl val="0"/>
-      </c:catAx>
-      <c:valAx>
-        <c:axId val="81462400"/>
-        <c:scaling>
-          <c:orientation val="minMax"/>
-        </c:scaling>
-        <c:delete val="0"/>
-        <c:axPos val="l"/>
-        <c:majorGridlines/>
-        <c:numFmt formatCode="General" sourceLinked="1"/>
-        <c:majorTickMark val="out"/>
-        <c:minorTickMark val="none"/>
-        <c:tickLblPos val="nextTo"/>
-        <c:crossAx val="81063296"/>
-        <c:crosses val="autoZero"/>
-        <c:crossBetween val="between"/>
-      </c:valAx>
-    </c:plotArea>
-    <c:legend>
-      <c:legendPos val="r"/>
-      <c:overlay val="0"/>
-    </c:legend>
-    <c:plotVisOnly val="1"/>
-    <c:dispBlanksAs val="gap"/>
-    <c:showDLblsOverMax val="0"/>
-  </c:chart>
-  <c:spPr>
-    <a:effectLst>
-      <a:outerShdw blurRad="50800" dist="38100" dir="5400000" algn="t" rotWithShape="0">
-        <a:prstClr val="black">
-          <a:alpha val="40000"/>
-        </a:prstClr>
-      </a:outerShdw>
-    </a:effectLst>
-  </c:spPr>
-  <c:externalData r:id="rId1">
-    <c:autoUpdate val="0"/>
-  </c:externalData>
-</c:chartSpace>
 </file>
 
 <file path=word/theme/theme1.xml><?xml version="1.0" encoding="utf-8"?>

</xml_diff>

<commit_message>
Mapping Operation Summary variable
</commit_message>
<xml_diff>
--- a/opentbs/demo_ms_word.docx
+++ b/opentbs/demo_ms_word.docx
@@ -480,48 +480,26 @@
                 <w:sz w:val="22"/>
                 <w:szCs w:val="22"/>
               </w:rPr>
-              <w:t>[a.</w:t>
+              <w:t>[a.opname] [a.opname;ope=mergecell]</w:t>
             </w:r>
+          </w:p>
+          <w:p/>
+        </w:tc>
+        <w:tc>
+          <w:tcPr>
+            <w:tcW w:w="2268" w:type="dxa"/>
+          </w:tcPr>
+          <w:p>
             <w:r>
               <w:rPr>
                 <w:rFonts w:ascii="Calibri" w:hAnsi="Calibri" w:eastAsia="Calibri" w:cs="Calibri"/>
                 <w:sz w:val="22"/>
                 <w:szCs w:val="22"/>
               </w:rPr>
-              <w:t>op</w:t>
-            </w:r>
-            <w:r>
-              <w:rPr>
-                <w:rFonts w:ascii="Calibri" w:hAnsi="Calibri" w:eastAsia="Calibri" w:cs="Calibri"/>
-                <w:sz w:val="22"/>
-                <w:szCs w:val="22"/>
-              </w:rPr>
-              <w:t xml:space="preserve">name] </w:t>
+              <w:t>[a.url;block=tbs:row]</w:t>
             </w:r>
           </w:p>
-        </w:tc>
-        <w:tc>
-          <w:tcPr>
-            <w:tcW w:w="2268" w:type="dxa"/>
-          </w:tcPr>
-          <w:p w14:noSpellErr="1">
-            <w:r>
-              <w:rPr>
-                <w:rFonts w:ascii="Calibri" w:hAnsi="Calibri" w:eastAsia="Calibri" w:cs="Calibri"/>
-                <w:sz w:val="22"/>
-                <w:szCs w:val="22"/>
-              </w:rPr>
-              <w:t>[a.url</w:t>
-            </w:r>
-            <w:r>
-              <w:rPr>
-                <w:rFonts w:ascii="Calibri" w:hAnsi="Calibri" w:eastAsia="Calibri" w:cs="Calibri"/>
-                <w:sz w:val="22"/>
-                <w:szCs w:val="22"/>
-              </w:rPr>
-              <w:t>]</w:t>
-            </w:r>
-          </w:p>
+          <w:p/>
         </w:tc>
         <w:tc>
           <w:tcPr>

</xml_diff>

<commit_message>
map behavior/call_flow/version impact summary
</commit_message>
<xml_diff>
--- a/opentbs/demo_ms_word.docx
+++ b/opentbs/demo_ms_word.docx
@@ -608,8 +608,58 @@
         </w:rPr>
         <w:t>Functional Behavior</w:t>
       </w:r>
-    </w:p>
-    <w:p>
+      <w:r>
+        <w:rPr>
+          <w:rFonts w:ascii="Calibri" w:hAnsi="Calibri" w:eastAsia="Calibri" w:cs="Calibri"/>
+          <w:sz w:val="22"/>
+          <w:szCs w:val="22"/>
+        </w:rPr>
+        <w:t xml:space="preserve"> </w:t>
+      </w:r>
+      <w:r>
+        <w:rPr>
+          <w:sz w:val="24"/>
+          <w:szCs w:val="24"/>
+          <w:lang w:val="en-US"/>
+        </w:rPr>
+        <w:t xml:space="preserve"> </w:t>
+      </w:r>
+    </w:p>
+    <w:p>
+      <w:pPr>
+        <w:pStyle w:val="Normal"/>
+        <w:ind w:left="2124" w:firstLine="708"/>
+      </w:pPr>
+      <w:r>
+        <w:rPr>
+          <w:sz w:val="24"/>
+          <w:szCs w:val="24"/>
+        </w:rPr>
+        <w:t>[</w:t>
+      </w:r>
+      <w:r>
+        <w:rPr>
+          <w:sz w:val="24"/>
+          <w:szCs w:val="24"/>
+        </w:rPr>
+        <w:t>onshow</w:t>
+      </w:r>
+      <w:r>
+        <w:rPr>
+          <w:sz w:val="24"/>
+          <w:szCs w:val="24"/>
+        </w:rPr>
+        <w:t>.behavior</w:t>
+      </w:r>
+      <w:r>
+        <w:rPr>
+          <w:sz w:val="24"/>
+          <w:szCs w:val="24"/>
+        </w:rPr>
+        <w:t>]</w:t>
+      </w:r>
+    </w:p>
+    <w:p w14:noSpellErr="1">
       <w:pPr>
         <w:pStyle w:val="Paragraphedeliste"/>
         <w:numPr>
@@ -624,6 +674,77 @@
           <w:szCs w:val="22"/>
         </w:rPr>
         <w:t>Call flow</w:t>
+      </w:r>
+    </w:p>
+    <w:p>
+      <w:pPr>
+        <w:pStyle w:val="Normal"/>
+        <w:ind w:left="2124" w:firstLine="708"/>
+      </w:pPr>
+      <w:r>
+        <w:rPr>
+          <w:sz w:val="24"/>
+          <w:szCs w:val="24"/>
+        </w:rPr>
+        <w:t>[onshow</w:t>
+      </w:r>
+      <w:r>
+        <w:rPr>
+          <w:sz w:val="24"/>
+          <w:szCs w:val="24"/>
+        </w:rPr>
+        <w:t>.call_flow</w:t>
+      </w:r>
+      <w:r>
+        <w:rPr>
+          <w:sz w:val="24"/>
+          <w:szCs w:val="24"/>
+        </w:rPr>
+        <w:t>]</w:t>
+      </w:r>
+    </w:p>
+    <w:p>
+      <w:pPr>
+        <w:pStyle w:val="Paragraphedeliste"/>
+        <w:numPr>
+          <w:ilvl w:val="2"/>
+          <w:numId w:val="15"/>
+        </w:numPr>
+      </w:pPr>
+      <w:r>
+        <w:rPr>
+          <w:rFonts w:ascii="Calibri" w:hAnsi="Calibri" w:eastAsia="Calibri" w:cs="Calibri"/>
+          <w:sz w:val="22"/>
+          <w:szCs w:val="22"/>
+        </w:rPr>
+        <w:t>Version Impact Summary</w:t>
+      </w:r>
+    </w:p>
+    <w:p>
+      <w:pPr>
+        <w:pStyle w:val="Normal"/>
+        <w:ind w:left="2124" w:firstLine="708"/>
+      </w:pPr>
+      <w:r>
+        <w:rPr>
+          <w:sz w:val="24"/>
+          <w:szCs w:val="24"/>
+        </w:rPr>
+        <w:t>[onshow</w:t>
+      </w:r>
+      <w:r>
+        <w:rPr>
+          <w:sz w:val="24"/>
+          <w:szCs w:val="24"/>
+        </w:rPr>
+        <w:t>.summary</w:t>
+      </w:r>
+      <w:r>
+        <w:rPr>
+          <w:sz w:val="24"/>
+          <w:szCs w:val="24"/>
+        </w:rPr>
+        <w:t>]</w:t>
       </w:r>
     </w:p>
     <w:p>

</xml_diff>

<commit_message>
Edit template, added MergeBlock() for op_detail array.
</commit_message>
<xml_diff>
--- a/opentbs/demo_ms_word.docx
+++ b/opentbs/demo_ms_word.docx
@@ -540,6 +540,23 @@
     </w:p>
     <w:p>
       <w:pPr>
+        <w:pStyle w:val="Normal"/>
+      </w:pPr>
+      <w:r>
+        <w:rPr/>
+        <w:t>&lt;w:body&gt;[</w:t>
+      </w:r>
+      <w:r>
+        <w:rPr>
+          <w:rFonts w:ascii="Calibri" w:hAnsi="Calibri" w:eastAsia="Calibri" w:cs="Calibri"/>
+          <w:sz w:val="22"/>
+          <w:szCs w:val="22"/>
+        </w:rPr>
+        <w:t>op_detail;block=w:body;]</w:t>
+      </w:r>
+    </w:p>
+    <w:p w14:noSpellErr="1">
+      <w:pPr>
         <w:pStyle w:val="Paragraphedeliste"/>
         <w:numPr>
           <w:ilvl w:val="1"/>
@@ -570,27 +587,6 @@
         </w:rPr>
         <w:t xml:space="preserve"> </w:t>
       </w:r>
-      <w:r>
-        <w:rPr>
-          <w:sz w:val="24"/>
-          <w:szCs w:val="24"/>
-        </w:rPr>
-        <w:t>[onshow.</w:t>
-      </w:r>
-      <w:r>
-        <w:rPr>
-          <w:sz w:val="24"/>
-          <w:szCs w:val="24"/>
-        </w:rPr>
-        <w:t>api</w:t>
-      </w:r>
-      <w:r>
-        <w:rPr>
-          <w:sz w:val="24"/>
-          <w:szCs w:val="24"/>
-        </w:rPr>
-        <w:t>name]</w:t>
-      </w:r>
     </w:p>
     <w:p>
       <w:pPr>
@@ -625,9 +621,9 @@
         <w:t xml:space="preserve"> </w:t>
       </w:r>
     </w:p>
-    <w:p>
-      <w:pPr>
-        <w:pStyle w:val="Normal"/>
+    <w:p w14:noSpellErr="1">
+      <w:pPr>
+        <w:pStyle w:val="Paragraphedeliste"/>
         <w:ind w:left="2124" w:firstLine="708"/>
       </w:pPr>
       <w:r>
@@ -642,14 +638,21 @@
           <w:sz w:val="24"/>
           <w:szCs w:val="24"/>
         </w:rPr>
-        <w:t>onshow</w:t>
+        <w:t>op_detail</w:t>
       </w:r>
       <w:r>
         <w:rPr>
           <w:sz w:val="24"/>
           <w:szCs w:val="24"/>
         </w:rPr>
-        <w:t>.behavior</w:t>
+        <w:t>.</w:t>
+      </w:r>
+      <w:r>
+        <w:rPr>
+          <w:sz w:val="24"/>
+          <w:szCs w:val="24"/>
+        </w:rPr>
+        <w:t>:ops1/1</w:t>
       </w:r>
       <w:r>
         <w:rPr>
@@ -676,9 +679,9 @@
         <w:t>Call flow</w:t>
       </w:r>
     </w:p>
-    <w:p>
-      <w:pPr>
-        <w:pStyle w:val="Normal"/>
+    <w:p w14:noSpellErr="1">
+      <w:pPr>
+        <w:pStyle w:val="Paragraphedeliste"/>
         <w:ind w:left="2124" w:firstLine="708"/>
       </w:pPr>
       <w:r>
@@ -686,14 +689,28 @@
           <w:sz w:val="24"/>
           <w:szCs w:val="24"/>
         </w:rPr>
-        <w:t>[onshow</w:t>
+        <w:t>[</w:t>
       </w:r>
       <w:r>
         <w:rPr>
           <w:sz w:val="24"/>
           <w:szCs w:val="24"/>
         </w:rPr>
-        <w:t>.call_flow</w:t>
+        <w:t>op_detail</w:t>
+      </w:r>
+      <w:r>
+        <w:rPr>
+          <w:sz w:val="24"/>
+          <w:szCs w:val="24"/>
+        </w:rPr>
+        <w:t>.</w:t>
+      </w:r>
+      <w:r>
+        <w:rPr>
+          <w:sz w:val="24"/>
+          <w:szCs w:val="24"/>
+        </w:rPr>
+        <w:t>:ops1/2</w:t>
       </w:r>
       <w:r>
         <w:rPr>
@@ -720,9 +737,9 @@
         <w:t>Version Impact Summary</w:t>
       </w:r>
     </w:p>
-    <w:p>
-      <w:pPr>
-        <w:pStyle w:val="Normal"/>
+    <w:p w14:noSpellErr="1">
+      <w:pPr>
+        <w:pStyle w:val="Paragraphedeliste"/>
         <w:ind w:left="2124" w:firstLine="708"/>
       </w:pPr>
       <w:r>
@@ -730,14 +747,28 @@
           <w:sz w:val="24"/>
           <w:szCs w:val="24"/>
         </w:rPr>
-        <w:t>[onshow</w:t>
+        <w:t>[</w:t>
       </w:r>
       <w:r>
         <w:rPr>
           <w:sz w:val="24"/>
           <w:szCs w:val="24"/>
         </w:rPr>
-        <w:t>.summary</w:t>
+        <w:t>op_detail</w:t>
+      </w:r>
+      <w:r>
+        <w:rPr>
+          <w:sz w:val="24"/>
+          <w:szCs w:val="24"/>
+        </w:rPr>
+        <w:t>.</w:t>
+      </w:r>
+      <w:r>
+        <w:rPr>
+          <w:sz w:val="24"/>
+          <w:szCs w:val="24"/>
+        </w:rPr>
+        <w:t>:ops1/3</w:t>
       </w:r>
       <w:r>
         <w:rPr>
@@ -764,6 +795,240 @@
         <w:t>Authentication and Authorization</w:t>
       </w:r>
     </w:p>
+    <w:tbl>
+      <w:tblPr>
+        <w:tblStyle w:val="Grilledutableau"/>
+        <w:tblW w:w="0" w:type="auto"/>
+        <w:tblInd w:w="0" w:type="dxa"/>
+      </w:tblPr>
+      <w:tblGrid>
+        <w:gridCol w:w="2268"/>
+        <w:gridCol w:w="2268"/>
+        <w:gridCol w:w="2268"/>
+        <w:gridCol w:w="2268"/>
+      </w:tblGrid>
+      <w:tr>
+        <w:tc>
+          <w:tcPr>
+            <w:tcW w:w="2268" w:type="dxa"/>
+          </w:tcPr>
+          <w:p>
+            <w:pPr>
+              <w:pStyle w:val="Normal"/>
+            </w:pPr>
+            <w:r>
+              <w:rPr>
+                <w:rFonts w:ascii="Calibri" w:hAnsi="Calibri" w:eastAsia="Calibri" w:cs="Calibri"/>
+                <w:sz w:val="22"/>
+                <w:szCs w:val="22"/>
+              </w:rPr>
+              <w:t>Authentication</w:t>
+            </w:r>
+          </w:p>
+        </w:tc>
+        <w:tc>
+          <w:tcPr>
+            <w:tcW w:w="2268" w:type="dxa"/>
+          </w:tcPr>
+          <w:p>
+            <w:pPr>
+              <w:pStyle w:val="Normal"/>
+            </w:pPr>
+            <w:r>
+              <w:rPr>
+                <w:rFonts w:ascii="Calibri" w:hAnsi="Calibri" w:eastAsia="Calibri" w:cs="Calibri"/>
+                <w:sz w:val="22"/>
+                <w:szCs w:val="22"/>
+              </w:rPr>
+              <w:t>Authorization required?</w:t>
+            </w:r>
+          </w:p>
+        </w:tc>
+        <w:tc>
+          <w:tcPr>
+            <w:tcW w:w="2268" w:type="dxa"/>
+          </w:tcPr>
+          <w:p>
+            <w:pPr>
+              <w:pStyle w:val="Normal"/>
+            </w:pPr>
+            <w:r>
+              <w:rPr>
+                <w:rFonts w:ascii="Calibri" w:hAnsi="Calibri" w:eastAsia="Calibri" w:cs="Calibri"/>
+                <w:sz w:val="22"/>
+                <w:szCs w:val="22"/>
+              </w:rPr>
+              <w:t>OAuth Scope Value</w:t>
+            </w:r>
+          </w:p>
+        </w:tc>
+        <w:tc>
+          <w:tcPr>
+            <w:tcW w:w="2268" w:type="dxa"/>
+          </w:tcPr>
+          <w:p>
+            <w:pPr>
+              <w:pStyle w:val="Normal"/>
+            </w:pPr>
+            <w:r>
+              <w:rPr>
+                <w:rFonts w:ascii="Calibri" w:hAnsi="Calibri" w:eastAsia="Calibri" w:cs="Calibri"/>
+                <w:sz w:val="22"/>
+                <w:szCs w:val="22"/>
+              </w:rPr>
+              <w:t>Brief Description</w:t>
+            </w:r>
+          </w:p>
+        </w:tc>
+      </w:tr>
+      <w:tr>
+        <w:tc>
+          <w:tcPr>
+            <w:tcW w:w="2268" w:type="dxa"/>
+          </w:tcPr>
+          <w:p w14:noSpellErr="1">
+            <w:pPr>
+              <w:pStyle w:val="Normal"/>
+            </w:pPr>
+            <w:r>
+              <w:rPr>
+                <w:rFonts w:ascii="Calibri" w:hAnsi="Calibri" w:eastAsia="Calibri" w:cs="Calibri"/>
+                <w:sz w:val="22"/>
+                <w:szCs w:val="22"/>
+              </w:rPr>
+              <w:t>[op_detail_</w:t>
+            </w:r>
+            <w:r>
+              <w:rPr>
+                <w:rFonts w:ascii="Calibri" w:hAnsi="Calibri" w:eastAsia="Calibri" w:cs="Calibri"/>
+                <w:sz w:val="22"/>
+                <w:szCs w:val="22"/>
+              </w:rPr>
+              <w:t>sub1.</w:t>
+            </w:r>
+            <w:r>
+              <w:rPr>
+                <w:rFonts w:ascii="Calibri" w:hAnsi="Calibri" w:eastAsia="Calibri" w:cs="Calibri"/>
+                <w:sz w:val="22"/>
+                <w:szCs w:val="22"/>
+              </w:rPr>
+              <w:t>auth</w:t>
+            </w:r>
+            <w:r>
+              <w:rPr>
+                <w:rFonts w:ascii="Calibri" w:hAnsi="Calibri" w:eastAsia="Calibri" w:cs="Calibri"/>
+                <w:sz w:val="22"/>
+                <w:szCs w:val="22"/>
+              </w:rPr>
+              <w:t>]</w:t>
+            </w:r>
+          </w:p>
+          <w:p/>
+        </w:tc>
+        <w:tc>
+          <w:tcPr>
+            <w:tcW w:w="2268" w:type="dxa"/>
+          </w:tcPr>
+          <w:p w14:noSpellErr="1">
+            <w:pPr>
+              <w:pStyle w:val="Normal"/>
+            </w:pPr>
+            <w:r>
+              <w:rPr>
+                <w:rFonts w:ascii="Calibri" w:hAnsi="Calibri" w:eastAsia="Calibri" w:cs="Calibri"/>
+                <w:sz w:val="22"/>
+                <w:szCs w:val="22"/>
+              </w:rPr>
+              <w:t>[op_detail_</w:t>
+            </w:r>
+            <w:r>
+              <w:rPr>
+                <w:rFonts w:ascii="Calibri" w:hAnsi="Calibri" w:eastAsia="Calibri" w:cs="Calibri"/>
+                <w:sz w:val="22"/>
+                <w:szCs w:val="22"/>
+              </w:rPr>
+              <w:t>sub1.reqi</w:t>
+            </w:r>
+            <w:r>
+              <w:rPr>
+                <w:rFonts w:ascii="Calibri" w:hAnsi="Calibri" w:eastAsia="Calibri" w:cs="Calibri"/>
+                <w:sz w:val="22"/>
+                <w:szCs w:val="22"/>
+              </w:rPr>
+              <w:t>]</w:t>
+            </w:r>
+          </w:p>
+        </w:tc>
+        <w:tc>
+          <w:tcPr>
+            <w:tcW w:w="2268" w:type="dxa"/>
+          </w:tcPr>
+          <w:p w14:noSpellErr="1">
+            <w:pPr>
+              <w:pStyle w:val="Normal"/>
+            </w:pPr>
+            <w:r>
+              <w:rPr>
+                <w:rFonts w:ascii="Calibri" w:hAnsi="Calibri" w:eastAsia="Calibri" w:cs="Calibri"/>
+                <w:sz w:val="22"/>
+                <w:szCs w:val="22"/>
+              </w:rPr>
+              <w:t>[op_detail_</w:t>
+            </w:r>
+            <w:r>
+              <w:rPr>
+                <w:rFonts w:ascii="Calibri" w:hAnsi="Calibri" w:eastAsia="Calibri" w:cs="Calibri"/>
+                <w:sz w:val="22"/>
+                <w:szCs w:val="22"/>
+              </w:rPr>
+              <w:t>sub1.scope</w:t>
+            </w:r>
+            <w:r>
+              <w:rPr>
+                <w:rFonts w:ascii="Calibri" w:hAnsi="Calibri" w:eastAsia="Calibri" w:cs="Calibri"/>
+                <w:sz w:val="22"/>
+                <w:szCs w:val="22"/>
+              </w:rPr>
+              <w:t>]</w:t>
+            </w:r>
+          </w:p>
+        </w:tc>
+        <w:tc>
+          <w:tcPr>
+            <w:tcW w:w="2268" w:type="dxa"/>
+          </w:tcPr>
+          <w:p w14:noSpellErr="1">
+            <w:pPr>
+              <w:pStyle w:val="Normal"/>
+            </w:pPr>
+            <w:r>
+              <w:rPr>
+                <w:rFonts w:ascii="Calibri" w:hAnsi="Calibri" w:eastAsia="Calibri" w:cs="Calibri"/>
+                <w:sz w:val="22"/>
+                <w:szCs w:val="22"/>
+              </w:rPr>
+              <w:t>[op_detail_</w:t>
+            </w:r>
+            <w:r>
+              <w:rPr>
+                <w:rFonts w:ascii="Calibri" w:hAnsi="Calibri" w:eastAsia="Calibri" w:cs="Calibri"/>
+                <w:sz w:val="22"/>
+                <w:szCs w:val="22"/>
+              </w:rPr>
+              <w:t>sub1.dsc</w:t>
+            </w:r>
+            <w:r>
+              <w:rPr>
+                <w:rFonts w:ascii="Calibri" w:hAnsi="Calibri" w:eastAsia="Calibri" w:cs="Calibri"/>
+                <w:sz w:val="22"/>
+                <w:szCs w:val="22"/>
+              </w:rPr>
+              <w:t>]</w:t>
+            </w:r>
+          </w:p>
+        </w:tc>
+      </w:tr>
+    </w:tbl>
     <w:p>
       <w:pPr>
         <w:pStyle w:val="Paragraphedeliste"/>
@@ -1023,6 +1288,10 @@
       <w:pPr>
         <w:pStyle w:val="Normal"/>
       </w:pPr>
+      <w:r>
+        <w:rPr/>
+        <w:t>&lt;/w:body&gt;</w:t>
+      </w:r>
     </w:p>
     <w:p>
       <w:pPr>

</xml_diff>